<commit_message>
inventory management app created
</commit_message>
<xml_diff>
--- a/React-Questions&Answers.docx
+++ b/React-Questions&Answers.docx
@@ -1,6 +1,6 @@
 
 <file path=word/document.xml><?xml version="1.0" encoding="utf-8"?>
-<w:document xmlns:wpc="http://schemas.microsoft.com/office/word/2010/wordprocessingCanvas" xmlns:cx="http://schemas.microsoft.com/office/drawing/2014/chartex" xmlns:cx1="http://schemas.microsoft.com/office/drawing/2015/9/8/chartex" xmlns:cx2="http://schemas.microsoft.com/office/drawing/2015/10/21/chartex" xmlns:cx3="http://schemas.microsoft.com/office/drawing/2016/5/9/chartex" xmlns:cx4="http://schemas.microsoft.com/office/drawing/2016/5/10/chartex" xmlns:cx5="http://schemas.microsoft.com/office/drawing/2016/5/11/chartex" xmlns:cx6="http://schemas.microsoft.com/office/drawing/2016/5/12/chartex" xmlns:cx7="http://schemas.microsoft.com/office/drawing/2016/5/13/chartex" xmlns:cx8="http://schemas.microsoft.com/office/drawing/2016/5/14/chartex" xmlns:mc="http://schemas.openxmlformats.org/markup-compatibility/2006" xmlns:aink="http://schemas.microsoft.com/office/drawing/2016/ink" xmlns:am3d="http://schemas.microsoft.com/office/drawing/2017/model3d" xmlns:o="urn:schemas-microsoft-com:office:office" xmlns:oel="http://schemas.microsoft.com/office/2019/extlst" xmlns:r="http://schemas.openxmlformats.org/officeDocument/2006/relationships" xmlns:m="http://schemas.openxmlformats.org/officeDocument/2006/math" xmlns:v="urn:schemas-microsoft-com:vml" xmlns:wp14="http://schemas.microsoft.com/office/word/2010/wordprocessingDrawing" xmlns:wp="http://schemas.openxmlformats.org/drawingml/2006/wordprocessingDrawing" xmlns:w10="urn:schemas-microsoft-com:office:word" xmlns:w="http://schemas.openxmlformats.org/wordprocessingml/2006/main" xmlns:w14="http://schemas.microsoft.com/office/word/2010/wordml" xmlns:w15="http://schemas.microsoft.com/office/word/2012/wordml" xmlns:w16cex="http://schemas.microsoft.com/office/word/2018/wordml/cex" xmlns:w16cid="http://schemas.microsoft.com/office/word/2016/wordml/cid" xmlns:w16="http://schemas.microsoft.com/office/word/2018/wordml" xmlns:w16du="http://schemas.microsoft.com/office/word/2023/wordml/word16du" xmlns:w16sdtdh="http://schemas.microsoft.com/office/word/2020/wordml/sdtdatahash" xmlns:w16se="http://schemas.microsoft.com/office/word/2015/wordml/symex" xmlns:wpg="http://schemas.microsoft.com/office/word/2010/wordprocessingGroup" xmlns:wpi="http://schemas.microsoft.com/office/word/2010/wordprocessingInk" xmlns:wne="http://schemas.microsoft.com/office/word/2006/wordml" xmlns:wps="http://schemas.microsoft.com/office/word/2010/wordprocessingShape" mc:Ignorable="w14 w15 w16se w16cid w16 w16cex w16sdtdh w16du wp14">
+<w:document xmlns:wpc="http://schemas.microsoft.com/office/word/2010/wordprocessingCanvas" xmlns:cx="http://schemas.microsoft.com/office/drawing/2014/chartex" xmlns:cx1="http://schemas.microsoft.com/office/drawing/2015/9/8/chartex" xmlns:cx2="http://schemas.microsoft.com/office/drawing/2015/10/21/chartex" xmlns:cx3="http://schemas.microsoft.com/office/drawing/2016/5/9/chartex" xmlns:cx4="http://schemas.microsoft.com/office/drawing/2016/5/10/chartex" xmlns:cx5="http://schemas.microsoft.com/office/drawing/2016/5/11/chartex" xmlns:cx6="http://schemas.microsoft.com/office/drawing/2016/5/12/chartex" xmlns:cx7="http://schemas.microsoft.com/office/drawing/2016/5/13/chartex" xmlns:cx8="http://schemas.microsoft.com/office/drawing/2016/5/14/chartex" xmlns:mc="http://schemas.openxmlformats.org/markup-compatibility/2006" xmlns:aink="http://schemas.microsoft.com/office/drawing/2016/ink" xmlns:am3d="http://schemas.microsoft.com/office/drawing/2017/model3d" xmlns:o="urn:schemas-microsoft-com:office:office" xmlns:oel="http://schemas.microsoft.com/office/2019/extlst" xmlns:r="http://schemas.openxmlformats.org/officeDocument/2006/relationships" xmlns:m="http://schemas.openxmlformats.org/officeDocument/2006/math" xmlns:v="urn:schemas-microsoft-com:vml" xmlns:wp14="http://schemas.microsoft.com/office/word/2010/wordprocessingDrawing" xmlns:wp="http://schemas.openxmlformats.org/drawingml/2006/wordprocessingDrawing" xmlns:w10="urn:schemas-microsoft-com:office:word" xmlns:w="http://schemas.openxmlformats.org/wordprocessingml/2006/main" xmlns:w14="http://schemas.microsoft.com/office/word/2010/wordml" xmlns:w15="http://schemas.microsoft.com/office/word/2012/wordml" xmlns:w16cex="http://schemas.microsoft.com/office/word/2018/wordml/cex" xmlns:w16cid="http://schemas.microsoft.com/office/word/2016/wordml/cid" xmlns:w16="http://schemas.microsoft.com/office/word/2018/wordml" xmlns:w16du="http://schemas.microsoft.com/office/word/2023/wordml/word16du" xmlns:w16sdtdh="http://schemas.microsoft.com/office/word/2020/wordml/sdtdatahash" xmlns:w16sdtfl="http://schemas.microsoft.com/office/word/2024/wordml/sdtformatlock" xmlns:w16se="http://schemas.microsoft.com/office/word/2015/wordml/symex" xmlns:wpg="http://schemas.microsoft.com/office/word/2010/wordprocessingGroup" xmlns:wpi="http://schemas.microsoft.com/office/word/2010/wordprocessingInk" xmlns:wne="http://schemas.microsoft.com/office/word/2006/wordml" xmlns:wps="http://schemas.microsoft.com/office/word/2010/wordprocessingShape" mc:Ignorable="w14 w15 w16se w16cid w16 w16cex w16sdtdh w16sdtfl w16du wp14">
   <w:background w:color="FFFFFF" w:themeColor="background1"/>
   <w:body>
     <w:p>
@@ -695,7 +695,25 @@
           <w:sz w:val="28"/>
           <w:szCs w:val="28"/>
         </w:rPr>
-        <w:t>: React's Virtual DOM significantly enhances performance for dynamic applications.</w:t>
+        <w:t xml:space="preserve">: </w:t>
+      </w:r>
+      <w:proofErr w:type="spellStart"/>
+      <w:r>
+        <w:rPr>
+          <w:color w:val="4472C4" w:themeColor="accent5"/>
+          <w:sz w:val="28"/>
+          <w:szCs w:val="28"/>
+        </w:rPr>
+        <w:t>React's</w:t>
+      </w:r>
+      <w:proofErr w:type="spellEnd"/>
+      <w:r>
+        <w:rPr>
+          <w:color w:val="4472C4" w:themeColor="accent5"/>
+          <w:sz w:val="28"/>
+          <w:szCs w:val="28"/>
+        </w:rPr>
+        <w:t xml:space="preserve"> Virtual DOM significantly enhances performance for dynamic applications.</w:t>
       </w:r>
     </w:p>
     <w:p>
@@ -1181,13 +1199,23 @@
           <w:szCs w:val="28"/>
         </w:rPr>
       </w:pPr>
-      <w:r>
-        <w:rPr>
-          <w:color w:val="4472C4" w:themeColor="accent5"/>
-          <w:sz w:val="28"/>
-          <w:szCs w:val="28"/>
-        </w:rPr>
-        <w:t>React’s diffing algorithm ensures only the necessary updates are applied to the real DOM, avoiding redundant work.</w:t>
+      <w:proofErr w:type="spellStart"/>
+      <w:r>
+        <w:rPr>
+          <w:color w:val="4472C4" w:themeColor="accent5"/>
+          <w:sz w:val="28"/>
+          <w:szCs w:val="28"/>
+        </w:rPr>
+        <w:t>React’s</w:t>
+      </w:r>
+      <w:proofErr w:type="spellEnd"/>
+      <w:r>
+        <w:rPr>
+          <w:color w:val="4472C4" w:themeColor="accent5"/>
+          <w:sz w:val="28"/>
+          <w:szCs w:val="28"/>
+        </w:rPr>
+        <w:t xml:space="preserve"> diffing algorithm ensures only the necessary updates are applied to the real DOM, avoiding redundant work.</w:t>
       </w:r>
     </w:p>
     <w:p>
@@ -1331,13 +1359,23 @@
           <w:szCs w:val="28"/>
         </w:rPr>
       </w:pPr>
-      <w:r>
-        <w:rPr>
-          <w:color w:val="4472C4" w:themeColor="accent5"/>
-          <w:sz w:val="28"/>
-          <w:szCs w:val="28"/>
-        </w:rPr>
-        <w:t>React’s declarative approach ensures that the UI always reflects the current state, making it easier to manage complex user interfaces.</w:t>
+      <w:proofErr w:type="spellStart"/>
+      <w:r>
+        <w:rPr>
+          <w:color w:val="4472C4" w:themeColor="accent5"/>
+          <w:sz w:val="28"/>
+          <w:szCs w:val="28"/>
+        </w:rPr>
+        <w:t>React’s</w:t>
+      </w:r>
+      <w:proofErr w:type="spellEnd"/>
+      <w:r>
+        <w:rPr>
+          <w:color w:val="4472C4" w:themeColor="accent5"/>
+          <w:sz w:val="28"/>
+          <w:szCs w:val="28"/>
+        </w:rPr>
+        <w:t xml:space="preserve"> declarative approach ensures that the UI always reflects the current state, making it easier to manage complex user interfaces.</w:t>
       </w:r>
     </w:p>
     <w:p>
@@ -1797,13 +1835,23 @@
           <w:szCs w:val="28"/>
         </w:rPr>
       </w:pPr>
-      <w:r>
-        <w:rPr>
-          <w:color w:val="4472C4" w:themeColor="accent5"/>
-          <w:sz w:val="28"/>
-          <w:szCs w:val="28"/>
-        </w:rPr>
-        <w:t>React’s declarative syntax makes it easy to describe how the UI should look based on the current state.</w:t>
+      <w:proofErr w:type="spellStart"/>
+      <w:r>
+        <w:rPr>
+          <w:color w:val="4472C4" w:themeColor="accent5"/>
+          <w:sz w:val="28"/>
+          <w:szCs w:val="28"/>
+        </w:rPr>
+        <w:t>React’s</w:t>
+      </w:r>
+      <w:proofErr w:type="spellEnd"/>
+      <w:r>
+        <w:rPr>
+          <w:color w:val="4472C4" w:themeColor="accent5"/>
+          <w:sz w:val="28"/>
+          <w:szCs w:val="28"/>
+        </w:rPr>
+        <w:t xml:space="preserve"> declarative syntax makes it easy to describe how the UI should look based on the current state.</w:t>
       </w:r>
     </w:p>
     <w:p>
@@ -2001,7 +2049,61 @@
           <w:sz w:val="28"/>
           <w:szCs w:val="28"/>
         </w:rPr>
-        <w:t>Hooks like useState, useEffect, and useContext allow you to manage state and lifecycle methods in functional components.</w:t>
+        <w:t xml:space="preserve">Hooks like </w:t>
+      </w:r>
+      <w:proofErr w:type="spellStart"/>
+      <w:r>
+        <w:rPr>
+          <w:color w:val="4472C4" w:themeColor="accent5"/>
+          <w:sz w:val="28"/>
+          <w:szCs w:val="28"/>
+        </w:rPr>
+        <w:t>useState</w:t>
+      </w:r>
+      <w:proofErr w:type="spellEnd"/>
+      <w:r>
+        <w:rPr>
+          <w:color w:val="4472C4" w:themeColor="accent5"/>
+          <w:sz w:val="28"/>
+          <w:szCs w:val="28"/>
+        </w:rPr>
+        <w:t xml:space="preserve">, </w:t>
+      </w:r>
+      <w:proofErr w:type="spellStart"/>
+      <w:r>
+        <w:rPr>
+          <w:color w:val="4472C4" w:themeColor="accent5"/>
+          <w:sz w:val="28"/>
+          <w:szCs w:val="28"/>
+        </w:rPr>
+        <w:t>useEffect</w:t>
+      </w:r>
+      <w:proofErr w:type="spellEnd"/>
+      <w:r>
+        <w:rPr>
+          <w:color w:val="4472C4" w:themeColor="accent5"/>
+          <w:sz w:val="28"/>
+          <w:szCs w:val="28"/>
+        </w:rPr>
+        <w:t xml:space="preserve">, and </w:t>
+      </w:r>
+      <w:proofErr w:type="spellStart"/>
+      <w:r>
+        <w:rPr>
+          <w:color w:val="4472C4" w:themeColor="accent5"/>
+          <w:sz w:val="28"/>
+          <w:szCs w:val="28"/>
+        </w:rPr>
+        <w:t>useContext</w:t>
+      </w:r>
+      <w:proofErr w:type="spellEnd"/>
+      <w:r>
+        <w:rPr>
+          <w:color w:val="4472C4" w:themeColor="accent5"/>
+          <w:sz w:val="28"/>
+          <w:szCs w:val="28"/>
+        </w:rPr>
+        <w:t xml:space="preserve"> allow you to manage state and lifecycle methods in functional components.</w:t>
       </w:r>
     </w:p>
     <w:p>
@@ -2067,7 +2169,25 @@
           <w:sz w:val="28"/>
           <w:szCs w:val="28"/>
         </w:rPr>
-        <w:t>React provides browser extensions (React DevTools) to inspect and debug React applications more efficiently.</w:t>
+        <w:t xml:space="preserve">React provides browser extensions (React </w:t>
+      </w:r>
+      <w:proofErr w:type="spellStart"/>
+      <w:r>
+        <w:rPr>
+          <w:color w:val="4472C4" w:themeColor="accent5"/>
+          <w:sz w:val="28"/>
+          <w:szCs w:val="28"/>
+        </w:rPr>
+        <w:t>DevTools</w:t>
+      </w:r>
+      <w:proofErr w:type="spellEnd"/>
+      <w:r>
+        <w:rPr>
+          <w:color w:val="4472C4" w:themeColor="accent5"/>
+          <w:sz w:val="28"/>
+          <w:szCs w:val="28"/>
+        </w:rPr>
+        <w:t>) to inspect and debug React applications more efficiently.</w:t>
       </w:r>
     </w:p>
     <w:p>
@@ -2332,7 +2452,25 @@
           <w:sz w:val="28"/>
           <w:szCs w:val="28"/>
         </w:rPr>
-        <w:t>React integrates seamlessly with various tools and libraries for routing (React Router), state management (Redux, MobX), and testing (Jest, React Testing Library).</w:t>
+        <w:t xml:space="preserve">React integrates seamlessly with various tools and libraries for routing (React Router), state management (Redux, </w:t>
+      </w:r>
+      <w:proofErr w:type="spellStart"/>
+      <w:r>
+        <w:rPr>
+          <w:color w:val="4472C4" w:themeColor="accent5"/>
+          <w:sz w:val="28"/>
+          <w:szCs w:val="28"/>
+        </w:rPr>
+        <w:t>MobX</w:t>
+      </w:r>
+      <w:proofErr w:type="spellEnd"/>
+      <w:r>
+        <w:rPr>
+          <w:color w:val="4472C4" w:themeColor="accent5"/>
+          <w:sz w:val="28"/>
+          <w:szCs w:val="28"/>
+        </w:rPr>
+        <w:t>), and testing (Jest, React Testing Library).</w:t>
       </w:r>
     </w:p>
     <w:p>
@@ -2403,32 +2541,72 @@
     </w:p>
     <w:p>
       <w:pPr>
+        <w:rPr>
+          <w:b/>
+          <w:bCs/>
+          <w:color w:val="FF0000"/>
+          <w:sz w:val="28"/>
+          <w:szCs w:val="28"/>
+        </w:rPr>
+      </w:pPr>
+      <w:r>
+        <w:rPr>
+          <w:b/>
+          <w:bCs/>
+          <w:color w:val="FF0000"/>
+          <w:sz w:val="28"/>
+          <w:szCs w:val="28"/>
+        </w:rPr>
+        <w:t>What is JSX? Explain its syntax and benefits.</w:t>
+      </w:r>
+    </w:p>
+    <w:p/>
+    <w:p>
+      <w:pPr>
         <w:pStyle w:val="ListParagraph"/>
         <w:numPr>
           <w:ilvl w:val="0"/>
-          <w:numId w:val="34"/>
+          <w:numId w:val="60"/>
         </w:numPr>
         <w:spacing w:line="276" w:lineRule="auto"/>
         <w:rPr>
-          <w:b/>
-          <w:bCs/>
-          <w:color w:val="FF0000"/>
-          <w:sz w:val="28"/>
-          <w:szCs w:val="28"/>
-        </w:rPr>
-      </w:pPr>
-      <w:r>
-        <w:rPr>
-          <w:b/>
-          <w:bCs/>
-          <w:color w:val="FF0000"/>
-          <w:sz w:val="28"/>
-          <w:szCs w:val="28"/>
-        </w:rPr>
-        <w:t>What are the key features of React.js that make it unique?</w:t>
+          <w:color w:val="4472C4" w:themeColor="accent5"/>
+          <w:sz w:val="28"/>
+          <w:szCs w:val="28"/>
+        </w:rPr>
+      </w:pPr>
+      <w:r>
+        <w:rPr>
+          <w:color w:val="4472C4" w:themeColor="accent5"/>
+          <w:sz w:val="28"/>
+          <w:szCs w:val="28"/>
+        </w:rPr>
+        <w:t xml:space="preserve">JSX (JavaScript XML) is a syntax extension for JavaScript that looks very similar to HTML, but it’s used within JavaScript code to describe how the UI (User Interface) should appear. </w:t>
       </w:r>
     </w:p>
-    <w:p/>
+    <w:p>
+      <w:pPr>
+        <w:pStyle w:val="ListParagraph"/>
+        <w:numPr>
+          <w:ilvl w:val="0"/>
+          <w:numId w:val="60"/>
+        </w:numPr>
+        <w:spacing w:line="276" w:lineRule="auto"/>
+        <w:rPr>
+          <w:color w:val="4472C4" w:themeColor="accent5"/>
+          <w:sz w:val="28"/>
+          <w:szCs w:val="28"/>
+        </w:rPr>
+      </w:pPr>
+      <w:r>
+        <w:rPr>
+          <w:color w:val="4472C4" w:themeColor="accent5"/>
+          <w:sz w:val="28"/>
+          <w:szCs w:val="28"/>
+        </w:rPr>
+        <w:t>JSX allows you to write HTML-like code directly in your JavaScript files, which React then transforms into regular JavaScript at runtime.</w:t>
+      </w:r>
+    </w:p>
     <w:p>
       <w:pPr>
         <w:pStyle w:val="ListParagraph"/>
@@ -2449,7 +2627,7 @@
           <w:sz w:val="28"/>
           <w:szCs w:val="28"/>
         </w:rPr>
-        <w:t xml:space="preserve">JSX (JavaScript XML) is a syntax extension for JavaScript that looks very similar to HTML, but it’s used within JavaScript code to describe how the UI (User Interface) should appear. </w:t>
+        <w:t xml:space="preserve">JSX makes it easier to write and manage the structure of the UI components in React, but it requires some transformation before it can run in the browser. </w:t>
       </w:r>
     </w:p>
     <w:p>
@@ -2472,52 +2650,6 @@
           <w:sz w:val="28"/>
           <w:szCs w:val="28"/>
         </w:rPr>
-        <w:t>JSX allows you to write HTML-like code directly in your JavaScript files, which React then transforms into regular JavaScript at runtime.</w:t>
-      </w:r>
-    </w:p>
-    <w:p>
-      <w:pPr>
-        <w:pStyle w:val="ListParagraph"/>
-        <w:numPr>
-          <w:ilvl w:val="1"/>
-          <w:numId w:val="60"/>
-        </w:numPr>
-        <w:spacing w:line="276" w:lineRule="auto"/>
-        <w:rPr>
-          <w:color w:val="4472C4" w:themeColor="accent5"/>
-          <w:sz w:val="28"/>
-          <w:szCs w:val="28"/>
-        </w:rPr>
-      </w:pPr>
-      <w:r>
-        <w:rPr>
-          <w:color w:val="4472C4" w:themeColor="accent5"/>
-          <w:sz w:val="28"/>
-          <w:szCs w:val="28"/>
-        </w:rPr>
-        <w:t xml:space="preserve">JSX makes it easier to write and manage the structure of the UI components in React, but it requires some transformation before it can run in the browser. </w:t>
-      </w:r>
-    </w:p>
-    <w:p>
-      <w:pPr>
-        <w:pStyle w:val="ListParagraph"/>
-        <w:numPr>
-          <w:ilvl w:val="1"/>
-          <w:numId w:val="60"/>
-        </w:numPr>
-        <w:spacing w:line="276" w:lineRule="auto"/>
-        <w:rPr>
-          <w:color w:val="4472C4" w:themeColor="accent5"/>
-          <w:sz w:val="28"/>
-          <w:szCs w:val="28"/>
-        </w:rPr>
-      </w:pPr>
-      <w:r>
-        <w:rPr>
-          <w:color w:val="4472C4" w:themeColor="accent5"/>
-          <w:sz w:val="28"/>
-          <w:szCs w:val="28"/>
-        </w:rPr>
         <w:t>React uses tools like Babel to convert JSX code into JavaScript.</w:t>
       </w:r>
     </w:p>
@@ -2577,8 +2709,8 @@
       <w:pPr>
         <w:pStyle w:val="ListParagraph"/>
         <w:numPr>
-          <w:ilvl w:val="1"/>
-          <w:numId w:val="59"/>
+          <w:ilvl w:val="0"/>
+          <w:numId w:val="63"/>
         </w:numPr>
         <w:spacing w:before="240" w:after="240" w:line="276" w:lineRule="auto"/>
         <w:rPr>
@@ -2603,31 +2735,15 @@
           <w:sz w:val="28"/>
           <w:szCs w:val="28"/>
         </w:rPr>
-        <w:t>:</w:t>
-      </w:r>
-      <w:r>
-        <w:rPr>
-          <w:color w:val="4472C4" w:themeColor="accent5"/>
-          <w:sz w:val="28"/>
-          <w:szCs w:val="28"/>
-        </w:rPr>
-        <w:t xml:space="preserve"> </w:t>
-      </w:r>
-      <w:r>
-        <w:rPr>
-          <w:color w:val="4472C4" w:themeColor="accent5"/>
-          <w:sz w:val="28"/>
-          <w:szCs w:val="28"/>
-        </w:rPr>
-        <w:t>JavaScript expressions inside JSX by wrapping them in curly braces {}</w:t>
+        <w:t>: JavaScript expressions inside JSX by wrapping them in curly braces {}</w:t>
       </w:r>
     </w:p>
     <w:p>
       <w:pPr>
         <w:pStyle w:val="ListParagraph"/>
         <w:numPr>
-          <w:ilvl w:val="1"/>
-          <w:numId w:val="59"/>
+          <w:ilvl w:val="0"/>
+          <w:numId w:val="63"/>
         </w:numPr>
         <w:spacing w:before="240" w:after="240" w:line="276" w:lineRule="auto"/>
         <w:rPr>
@@ -2652,31 +2768,15 @@
           <w:sz w:val="28"/>
           <w:szCs w:val="28"/>
         </w:rPr>
-        <w:t>:</w:t>
-      </w:r>
-      <w:r>
-        <w:rPr>
-          <w:color w:val="4472C4" w:themeColor="accent5"/>
-          <w:sz w:val="28"/>
-          <w:szCs w:val="28"/>
-        </w:rPr>
-        <w:t xml:space="preserve"> </w:t>
-      </w:r>
-      <w:r>
-        <w:rPr>
-          <w:color w:val="4472C4" w:themeColor="accent5"/>
-          <w:sz w:val="28"/>
-          <w:szCs w:val="28"/>
-        </w:rPr>
-        <w:t>JSX elements resemble HTML tags, but they are actually React elements that can be rendered to the UI.</w:t>
+        <w:t>: JSX elements resemble HTML tags, but they are actually React elements that can be rendered to the UI.</w:t>
       </w:r>
     </w:p>
     <w:p>
       <w:pPr>
         <w:pStyle w:val="ListParagraph"/>
         <w:numPr>
-          <w:ilvl w:val="1"/>
-          <w:numId w:val="59"/>
+          <w:ilvl w:val="0"/>
+          <w:numId w:val="63"/>
         </w:numPr>
         <w:spacing w:before="240" w:after="240" w:line="276" w:lineRule="auto"/>
         <w:rPr>
@@ -2701,47 +2801,51 @@
           <w:sz w:val="28"/>
           <w:szCs w:val="28"/>
         </w:rPr>
-        <w:t>:</w:t>
-      </w:r>
-      <w:r>
-        <w:rPr>
-          <w:color w:val="4472C4" w:themeColor="accent5"/>
-          <w:sz w:val="28"/>
-          <w:szCs w:val="28"/>
-        </w:rPr>
-        <w:t xml:space="preserve"> </w:t>
-      </w:r>
-      <w:r>
-        <w:rPr>
-          <w:color w:val="4472C4" w:themeColor="accent5"/>
-          <w:sz w:val="28"/>
-          <w:szCs w:val="28"/>
-        </w:rPr>
-        <w:t>attributes like className instead of class</w:t>
-      </w:r>
-      <w:r>
-        <w:rPr>
-          <w:color w:val="4472C4" w:themeColor="accent5"/>
-          <w:sz w:val="28"/>
-          <w:szCs w:val="28"/>
-        </w:rPr>
-        <w:t xml:space="preserve"> a</w:t>
-      </w:r>
-      <w:r>
-        <w:rPr>
-          <w:color w:val="4472C4" w:themeColor="accent5"/>
-          <w:sz w:val="28"/>
-          <w:szCs w:val="28"/>
-        </w:rPr>
-        <w:t>nd htmlFor instead of for</w:t>
+        <w:t xml:space="preserve">: attributes like </w:t>
+      </w:r>
+      <w:proofErr w:type="spellStart"/>
+      <w:r>
+        <w:rPr>
+          <w:color w:val="4472C4" w:themeColor="accent5"/>
+          <w:sz w:val="28"/>
+          <w:szCs w:val="28"/>
+        </w:rPr>
+        <w:t>className</w:t>
+      </w:r>
+      <w:proofErr w:type="spellEnd"/>
+      <w:r>
+        <w:rPr>
+          <w:color w:val="4472C4" w:themeColor="accent5"/>
+          <w:sz w:val="28"/>
+          <w:szCs w:val="28"/>
+        </w:rPr>
+        <w:t xml:space="preserve"> instead of class and </w:t>
+      </w:r>
+      <w:proofErr w:type="spellStart"/>
+      <w:r>
+        <w:rPr>
+          <w:color w:val="4472C4" w:themeColor="accent5"/>
+          <w:sz w:val="28"/>
+          <w:szCs w:val="28"/>
+        </w:rPr>
+        <w:t>htmlFor</w:t>
+      </w:r>
+      <w:proofErr w:type="spellEnd"/>
+      <w:r>
+        <w:rPr>
+          <w:color w:val="4472C4" w:themeColor="accent5"/>
+          <w:sz w:val="28"/>
+          <w:szCs w:val="28"/>
+        </w:rPr>
+        <w:t xml:space="preserve"> instead of for</w:t>
       </w:r>
     </w:p>
     <w:p>
       <w:pPr>
         <w:pStyle w:val="ListParagraph"/>
         <w:numPr>
-          <w:ilvl w:val="1"/>
-          <w:numId w:val="59"/>
+          <w:ilvl w:val="0"/>
+          <w:numId w:val="63"/>
         </w:numPr>
         <w:spacing w:before="240" w:after="240" w:line="276" w:lineRule="auto"/>
         <w:rPr>
@@ -2784,8 +2888,8 @@
       <w:pPr>
         <w:pStyle w:val="ListParagraph"/>
         <w:numPr>
-          <w:ilvl w:val="1"/>
-          <w:numId w:val="59"/>
+          <w:ilvl w:val="0"/>
+          <w:numId w:val="63"/>
         </w:numPr>
         <w:spacing w:before="240" w:after="240" w:line="276" w:lineRule="auto"/>
         <w:rPr>
@@ -2810,31 +2914,15 @@
           <w:sz w:val="28"/>
           <w:szCs w:val="28"/>
         </w:rPr>
-        <w:t>:</w:t>
-      </w:r>
-      <w:r>
-        <w:rPr>
-          <w:color w:val="4472C4" w:themeColor="accent5"/>
-          <w:sz w:val="28"/>
-          <w:szCs w:val="28"/>
-        </w:rPr>
-        <w:t xml:space="preserve"> </w:t>
-      </w:r>
-      <w:r>
-        <w:rPr>
-          <w:color w:val="4472C4" w:themeColor="accent5"/>
-          <w:sz w:val="28"/>
-          <w:szCs w:val="28"/>
-        </w:rPr>
-        <w:t>JSX can be multiline, but you need to ensure that you return a single enclosing element. If you need to return multiple elements, wrap them inside a container like a &lt;div&gt; or use a fragment (&lt;&gt; &lt;/&gt;).</w:t>
+        <w:t>: JSX can be multiline, but you need to ensure that you return a single enclosing element. If you need to return multiple elements, wrap them inside a container like a &lt;div&gt; or use a fragment (&lt;&gt; &lt;/&gt;).</w:t>
       </w:r>
     </w:p>
     <w:p>
       <w:pPr>
         <w:pStyle w:val="ListParagraph"/>
         <w:numPr>
-          <w:ilvl w:val="1"/>
-          <w:numId w:val="59"/>
+          <w:ilvl w:val="0"/>
+          <w:numId w:val="63"/>
         </w:numPr>
         <w:spacing w:before="240" w:after="240" w:line="276" w:lineRule="auto"/>
         <w:rPr>
@@ -2859,31 +2947,15 @@
           <w:sz w:val="28"/>
           <w:szCs w:val="28"/>
         </w:rPr>
-        <w:t>:</w:t>
-      </w:r>
-      <w:r>
-        <w:rPr>
-          <w:color w:val="4472C4" w:themeColor="accent5"/>
-          <w:sz w:val="28"/>
-          <w:szCs w:val="28"/>
-        </w:rPr>
-        <w:t xml:space="preserve"> </w:t>
-      </w:r>
-      <w:r>
-        <w:rPr>
-          <w:color w:val="4472C4" w:themeColor="accent5"/>
-          <w:sz w:val="28"/>
-          <w:szCs w:val="28"/>
-        </w:rPr>
-        <w:t>Commonly, ternary operators are used for conditional rendering</w:t>
+        <w:t>: Commonly, ternary operators are used for conditional rendering</w:t>
       </w:r>
     </w:p>
     <w:p>
       <w:pPr>
         <w:pStyle w:val="ListParagraph"/>
         <w:numPr>
-          <w:ilvl w:val="1"/>
-          <w:numId w:val="59"/>
+          <w:ilvl w:val="0"/>
+          <w:numId w:val="63"/>
         </w:numPr>
         <w:spacing w:before="240" w:after="240" w:line="276" w:lineRule="auto"/>
         <w:rPr>
@@ -2920,7 +2992,25 @@
           <w:sz w:val="28"/>
           <w:szCs w:val="28"/>
         </w:rPr>
-        <w:t>JavaScript loops (like map()) inside JSX to render lists of elements</w:t>
+        <w:t xml:space="preserve">JavaScript loops (like </w:t>
+      </w:r>
+      <w:proofErr w:type="gramStart"/>
+      <w:r>
+        <w:rPr>
+          <w:color w:val="4472C4" w:themeColor="accent5"/>
+          <w:sz w:val="28"/>
+          <w:szCs w:val="28"/>
+        </w:rPr>
+        <w:t>map(</w:t>
+      </w:r>
+      <w:proofErr w:type="gramEnd"/>
+      <w:r>
+        <w:rPr>
+          <w:color w:val="4472C4" w:themeColor="accent5"/>
+          <w:sz w:val="28"/>
+          <w:szCs w:val="28"/>
+        </w:rPr>
+        <w:t>)) inside JSX to render lists of elements</w:t>
       </w:r>
     </w:p>
     <w:p>
@@ -3214,7 +3304,25 @@
           <w:sz w:val="28"/>
           <w:szCs w:val="28"/>
         </w:rPr>
-        <w:t>In JSX, you can directly see the structure of your components along with their dynamic behavior, which simplifies debugging. Tools like React DevTools further enhance this by allowing you to inspect and manipulate JSX directly.</w:t>
+        <w:t xml:space="preserve">In JSX, you can directly see the structure of your components along with their dynamic behavior, which simplifies debugging. Tools like React </w:t>
+      </w:r>
+      <w:proofErr w:type="spellStart"/>
+      <w:r>
+        <w:rPr>
+          <w:color w:val="4472C4" w:themeColor="accent5"/>
+          <w:sz w:val="28"/>
+          <w:szCs w:val="28"/>
+        </w:rPr>
+        <w:t>DevTools</w:t>
+      </w:r>
+      <w:proofErr w:type="spellEnd"/>
+      <w:r>
+        <w:rPr>
+          <w:color w:val="4472C4" w:themeColor="accent5"/>
+          <w:sz w:val="28"/>
+          <w:szCs w:val="28"/>
+        </w:rPr>
+        <w:t xml:space="preserve"> further enhance this by allowing you to inspect and manipulate JSX directly.</w:t>
       </w:r>
     </w:p>
     <w:p>
@@ -3268,7 +3376,25 @@
           <w:sz w:val="28"/>
           <w:szCs w:val="28"/>
         </w:rPr>
-        <w:t>JSX allows React to optimize UI updates efficiently using the Virtual DOM. The JSX code gets translated into JavaScript function calls (e.g., React.createElement), which helps React quickly figure out what needs to be updated in the actual DOM, improving performance.</w:t>
+        <w:t xml:space="preserve">JSX allows React to optimize UI updates efficiently using the Virtual DOM. The JSX code gets translated into JavaScript function calls (e.g., </w:t>
+      </w:r>
+      <w:proofErr w:type="spellStart"/>
+      <w:r>
+        <w:rPr>
+          <w:color w:val="4472C4" w:themeColor="accent5"/>
+          <w:sz w:val="28"/>
+          <w:szCs w:val="28"/>
+        </w:rPr>
+        <w:t>React.createElement</w:t>
+      </w:r>
+      <w:proofErr w:type="spellEnd"/>
+      <w:r>
+        <w:rPr>
+          <w:color w:val="4472C4" w:themeColor="accent5"/>
+          <w:sz w:val="28"/>
+          <w:szCs w:val="28"/>
+        </w:rPr>
+        <w:t>), which helps React quickly figure out what needs to be updated in the actual DOM, improving performance.</w:t>
       </w:r>
     </w:p>
     <w:p>
@@ -3300,7 +3426,7 @@
 </file>
 
 <file path=word/endnotes.xml><?xml version="1.0" encoding="utf-8"?>
-<w:endnotes xmlns:wpc="http://schemas.microsoft.com/office/word/2010/wordprocessingCanvas" xmlns:cx="http://schemas.microsoft.com/office/drawing/2014/chartex" xmlns:cx1="http://schemas.microsoft.com/office/drawing/2015/9/8/chartex" xmlns:cx2="http://schemas.microsoft.com/office/drawing/2015/10/21/chartex" xmlns:cx3="http://schemas.microsoft.com/office/drawing/2016/5/9/chartex" xmlns:cx4="http://schemas.microsoft.com/office/drawing/2016/5/10/chartex" xmlns:cx5="http://schemas.microsoft.com/office/drawing/2016/5/11/chartex" xmlns:cx6="http://schemas.microsoft.com/office/drawing/2016/5/12/chartex" xmlns:cx7="http://schemas.microsoft.com/office/drawing/2016/5/13/chartex" xmlns:cx8="http://schemas.microsoft.com/office/drawing/2016/5/14/chartex" xmlns:mc="http://schemas.openxmlformats.org/markup-compatibility/2006" xmlns:aink="http://schemas.microsoft.com/office/drawing/2016/ink" xmlns:am3d="http://schemas.microsoft.com/office/drawing/2017/model3d" xmlns:o="urn:schemas-microsoft-com:office:office" xmlns:oel="http://schemas.microsoft.com/office/2019/extlst" xmlns:r="http://schemas.openxmlformats.org/officeDocument/2006/relationships" xmlns:m="http://schemas.openxmlformats.org/officeDocument/2006/math" xmlns:v="urn:schemas-microsoft-com:vml" xmlns:wp14="http://schemas.microsoft.com/office/word/2010/wordprocessingDrawing" xmlns:wp="http://schemas.openxmlformats.org/drawingml/2006/wordprocessingDrawing" xmlns:w10="urn:schemas-microsoft-com:office:word" xmlns:w="http://schemas.openxmlformats.org/wordprocessingml/2006/main" xmlns:w14="http://schemas.microsoft.com/office/word/2010/wordml" xmlns:w15="http://schemas.microsoft.com/office/word/2012/wordml" xmlns:w16cex="http://schemas.microsoft.com/office/word/2018/wordml/cex" xmlns:w16cid="http://schemas.microsoft.com/office/word/2016/wordml/cid" xmlns:w16="http://schemas.microsoft.com/office/word/2018/wordml" xmlns:w16du="http://schemas.microsoft.com/office/word/2023/wordml/word16du" xmlns:w16sdtdh="http://schemas.microsoft.com/office/word/2020/wordml/sdtdatahash" xmlns:w16se="http://schemas.microsoft.com/office/word/2015/wordml/symex" xmlns:wpg="http://schemas.microsoft.com/office/word/2010/wordprocessingGroup" xmlns:wpi="http://schemas.microsoft.com/office/word/2010/wordprocessingInk" xmlns:wne="http://schemas.microsoft.com/office/word/2006/wordml" xmlns:wps="http://schemas.microsoft.com/office/word/2010/wordprocessingShape" mc:Ignorable="w14 w15 w16se w16cid w16 w16cex w16sdtdh w16du wp14">
+<w:endnotes xmlns:wpc="http://schemas.microsoft.com/office/word/2010/wordprocessingCanvas" xmlns:cx="http://schemas.microsoft.com/office/drawing/2014/chartex" xmlns:cx1="http://schemas.microsoft.com/office/drawing/2015/9/8/chartex" xmlns:cx2="http://schemas.microsoft.com/office/drawing/2015/10/21/chartex" xmlns:cx3="http://schemas.microsoft.com/office/drawing/2016/5/9/chartex" xmlns:cx4="http://schemas.microsoft.com/office/drawing/2016/5/10/chartex" xmlns:cx5="http://schemas.microsoft.com/office/drawing/2016/5/11/chartex" xmlns:cx6="http://schemas.microsoft.com/office/drawing/2016/5/12/chartex" xmlns:cx7="http://schemas.microsoft.com/office/drawing/2016/5/13/chartex" xmlns:cx8="http://schemas.microsoft.com/office/drawing/2016/5/14/chartex" xmlns:mc="http://schemas.openxmlformats.org/markup-compatibility/2006" xmlns:aink="http://schemas.microsoft.com/office/drawing/2016/ink" xmlns:am3d="http://schemas.microsoft.com/office/drawing/2017/model3d" xmlns:o="urn:schemas-microsoft-com:office:office" xmlns:oel="http://schemas.microsoft.com/office/2019/extlst" xmlns:r="http://schemas.openxmlformats.org/officeDocument/2006/relationships" xmlns:m="http://schemas.openxmlformats.org/officeDocument/2006/math" xmlns:v="urn:schemas-microsoft-com:vml" xmlns:wp14="http://schemas.microsoft.com/office/word/2010/wordprocessingDrawing" xmlns:wp="http://schemas.openxmlformats.org/drawingml/2006/wordprocessingDrawing" xmlns:w10="urn:schemas-microsoft-com:office:word" xmlns:w="http://schemas.openxmlformats.org/wordprocessingml/2006/main" xmlns:w14="http://schemas.microsoft.com/office/word/2010/wordml" xmlns:w15="http://schemas.microsoft.com/office/word/2012/wordml" xmlns:w16cex="http://schemas.microsoft.com/office/word/2018/wordml/cex" xmlns:w16cid="http://schemas.microsoft.com/office/word/2016/wordml/cid" xmlns:w16="http://schemas.microsoft.com/office/word/2018/wordml" xmlns:w16du="http://schemas.microsoft.com/office/word/2023/wordml/word16du" xmlns:w16sdtdh="http://schemas.microsoft.com/office/word/2020/wordml/sdtdatahash" xmlns:w16sdtfl="http://schemas.microsoft.com/office/word/2024/wordml/sdtformatlock" xmlns:w16se="http://schemas.microsoft.com/office/word/2015/wordml/symex" xmlns:wpg="http://schemas.microsoft.com/office/word/2010/wordprocessingGroup" xmlns:wpi="http://schemas.microsoft.com/office/word/2010/wordprocessingInk" xmlns:wne="http://schemas.microsoft.com/office/word/2006/wordml" xmlns:wps="http://schemas.microsoft.com/office/word/2010/wordprocessingShape" mc:Ignorable="w14 w15 w16se w16cid w16 w16cex w16sdtdh w16sdtfl w16du wp14">
   <w:endnote w:type="separator" w:id="-1">
     <w:p>
       <w:r>
@@ -3319,7 +3445,7 @@
 </file>
 
 <file path=word/footnotes.xml><?xml version="1.0" encoding="utf-8"?>
-<w:footnotes xmlns:wpc="http://schemas.microsoft.com/office/word/2010/wordprocessingCanvas" xmlns:cx="http://schemas.microsoft.com/office/drawing/2014/chartex" xmlns:cx1="http://schemas.microsoft.com/office/drawing/2015/9/8/chartex" xmlns:cx2="http://schemas.microsoft.com/office/drawing/2015/10/21/chartex" xmlns:cx3="http://schemas.microsoft.com/office/drawing/2016/5/9/chartex" xmlns:cx4="http://schemas.microsoft.com/office/drawing/2016/5/10/chartex" xmlns:cx5="http://schemas.microsoft.com/office/drawing/2016/5/11/chartex" xmlns:cx6="http://schemas.microsoft.com/office/drawing/2016/5/12/chartex" xmlns:cx7="http://schemas.microsoft.com/office/drawing/2016/5/13/chartex" xmlns:cx8="http://schemas.microsoft.com/office/drawing/2016/5/14/chartex" xmlns:mc="http://schemas.openxmlformats.org/markup-compatibility/2006" xmlns:aink="http://schemas.microsoft.com/office/drawing/2016/ink" xmlns:am3d="http://schemas.microsoft.com/office/drawing/2017/model3d" xmlns:o="urn:schemas-microsoft-com:office:office" xmlns:oel="http://schemas.microsoft.com/office/2019/extlst" xmlns:r="http://schemas.openxmlformats.org/officeDocument/2006/relationships" xmlns:m="http://schemas.openxmlformats.org/officeDocument/2006/math" xmlns:v="urn:schemas-microsoft-com:vml" xmlns:wp14="http://schemas.microsoft.com/office/word/2010/wordprocessingDrawing" xmlns:wp="http://schemas.openxmlformats.org/drawingml/2006/wordprocessingDrawing" xmlns:w10="urn:schemas-microsoft-com:office:word" xmlns:w="http://schemas.openxmlformats.org/wordprocessingml/2006/main" xmlns:w14="http://schemas.microsoft.com/office/word/2010/wordml" xmlns:w15="http://schemas.microsoft.com/office/word/2012/wordml" xmlns:w16cex="http://schemas.microsoft.com/office/word/2018/wordml/cex" xmlns:w16cid="http://schemas.microsoft.com/office/word/2016/wordml/cid" xmlns:w16="http://schemas.microsoft.com/office/word/2018/wordml" xmlns:w16du="http://schemas.microsoft.com/office/word/2023/wordml/word16du" xmlns:w16sdtdh="http://schemas.microsoft.com/office/word/2020/wordml/sdtdatahash" xmlns:w16se="http://schemas.microsoft.com/office/word/2015/wordml/symex" xmlns:wpg="http://schemas.microsoft.com/office/word/2010/wordprocessingGroup" xmlns:wpi="http://schemas.microsoft.com/office/word/2010/wordprocessingInk" xmlns:wne="http://schemas.microsoft.com/office/word/2006/wordml" xmlns:wps="http://schemas.microsoft.com/office/word/2010/wordprocessingShape" mc:Ignorable="w14 w15 w16se w16cid w16 w16cex w16sdtdh w16du wp14">
+<w:footnotes xmlns:wpc="http://schemas.microsoft.com/office/word/2010/wordprocessingCanvas" xmlns:cx="http://schemas.microsoft.com/office/drawing/2014/chartex" xmlns:cx1="http://schemas.microsoft.com/office/drawing/2015/9/8/chartex" xmlns:cx2="http://schemas.microsoft.com/office/drawing/2015/10/21/chartex" xmlns:cx3="http://schemas.microsoft.com/office/drawing/2016/5/9/chartex" xmlns:cx4="http://schemas.microsoft.com/office/drawing/2016/5/10/chartex" xmlns:cx5="http://schemas.microsoft.com/office/drawing/2016/5/11/chartex" xmlns:cx6="http://schemas.microsoft.com/office/drawing/2016/5/12/chartex" xmlns:cx7="http://schemas.microsoft.com/office/drawing/2016/5/13/chartex" xmlns:cx8="http://schemas.microsoft.com/office/drawing/2016/5/14/chartex" xmlns:mc="http://schemas.openxmlformats.org/markup-compatibility/2006" xmlns:aink="http://schemas.microsoft.com/office/drawing/2016/ink" xmlns:am3d="http://schemas.microsoft.com/office/drawing/2017/model3d" xmlns:o="urn:schemas-microsoft-com:office:office" xmlns:oel="http://schemas.microsoft.com/office/2019/extlst" xmlns:r="http://schemas.openxmlformats.org/officeDocument/2006/relationships" xmlns:m="http://schemas.openxmlformats.org/officeDocument/2006/math" xmlns:v="urn:schemas-microsoft-com:vml" xmlns:wp14="http://schemas.microsoft.com/office/word/2010/wordprocessingDrawing" xmlns:wp="http://schemas.openxmlformats.org/drawingml/2006/wordprocessingDrawing" xmlns:w10="urn:schemas-microsoft-com:office:word" xmlns:w="http://schemas.openxmlformats.org/wordprocessingml/2006/main" xmlns:w14="http://schemas.microsoft.com/office/word/2010/wordml" xmlns:w15="http://schemas.microsoft.com/office/word/2012/wordml" xmlns:w16cex="http://schemas.microsoft.com/office/word/2018/wordml/cex" xmlns:w16cid="http://schemas.microsoft.com/office/word/2016/wordml/cid" xmlns:w16="http://schemas.microsoft.com/office/word/2018/wordml" xmlns:w16du="http://schemas.microsoft.com/office/word/2023/wordml/word16du" xmlns:w16sdtdh="http://schemas.microsoft.com/office/word/2020/wordml/sdtdatahash" xmlns:w16sdtfl="http://schemas.microsoft.com/office/word/2024/wordml/sdtformatlock" xmlns:w16se="http://schemas.microsoft.com/office/word/2015/wordml/symex" xmlns:wpg="http://schemas.microsoft.com/office/word/2010/wordprocessingGroup" xmlns:wpi="http://schemas.microsoft.com/office/word/2010/wordprocessingInk" xmlns:wne="http://schemas.microsoft.com/office/word/2006/wordml" xmlns:wps="http://schemas.microsoft.com/office/word/2010/wordprocessingShape" mc:Ignorable="w14 w15 w16se w16cid w16 w16cex w16sdtdh w16sdtfl w16du wp14">
   <w:footnote w:type="separator" w:id="-1">
     <w:p>
       <w:r>
@@ -3338,7 +3464,7 @@
 </file>
 
 <file path=word/header1.xml><?xml version="1.0" encoding="utf-8"?>
-<w:hdr xmlns:wpc="http://schemas.microsoft.com/office/word/2010/wordprocessingCanvas" xmlns:cx="http://schemas.microsoft.com/office/drawing/2014/chartex" xmlns:cx1="http://schemas.microsoft.com/office/drawing/2015/9/8/chartex" xmlns:cx2="http://schemas.microsoft.com/office/drawing/2015/10/21/chartex" xmlns:cx3="http://schemas.microsoft.com/office/drawing/2016/5/9/chartex" xmlns:cx4="http://schemas.microsoft.com/office/drawing/2016/5/10/chartex" xmlns:cx5="http://schemas.microsoft.com/office/drawing/2016/5/11/chartex" xmlns:cx6="http://schemas.microsoft.com/office/drawing/2016/5/12/chartex" xmlns:cx7="http://schemas.microsoft.com/office/drawing/2016/5/13/chartex" xmlns:cx8="http://schemas.microsoft.com/office/drawing/2016/5/14/chartex" xmlns:mc="http://schemas.openxmlformats.org/markup-compatibility/2006" xmlns:aink="http://schemas.microsoft.com/office/drawing/2016/ink" xmlns:am3d="http://schemas.microsoft.com/office/drawing/2017/model3d" xmlns:o="urn:schemas-microsoft-com:office:office" xmlns:oel="http://schemas.microsoft.com/office/2019/extlst" xmlns:r="http://schemas.openxmlformats.org/officeDocument/2006/relationships" xmlns:m="http://schemas.openxmlformats.org/officeDocument/2006/math" xmlns:v="urn:schemas-microsoft-com:vml" xmlns:wp14="http://schemas.microsoft.com/office/word/2010/wordprocessingDrawing" xmlns:wp="http://schemas.openxmlformats.org/drawingml/2006/wordprocessingDrawing" xmlns:w10="urn:schemas-microsoft-com:office:word" xmlns:w="http://schemas.openxmlformats.org/wordprocessingml/2006/main" xmlns:w14="http://schemas.microsoft.com/office/word/2010/wordml" xmlns:w15="http://schemas.microsoft.com/office/word/2012/wordml" xmlns:w16cex="http://schemas.microsoft.com/office/word/2018/wordml/cex" xmlns:w16cid="http://schemas.microsoft.com/office/word/2016/wordml/cid" xmlns:w16="http://schemas.microsoft.com/office/word/2018/wordml" xmlns:w16du="http://schemas.microsoft.com/office/word/2023/wordml/word16du" xmlns:w16sdtdh="http://schemas.microsoft.com/office/word/2020/wordml/sdtdatahash" xmlns:w16se="http://schemas.microsoft.com/office/word/2015/wordml/symex" xmlns:wpg="http://schemas.microsoft.com/office/word/2010/wordprocessingGroup" xmlns:wpi="http://schemas.microsoft.com/office/word/2010/wordprocessingInk" xmlns:wne="http://schemas.microsoft.com/office/word/2006/wordml" xmlns:wps="http://schemas.microsoft.com/office/word/2010/wordprocessingShape" mc:Ignorable="w14 w15 w16se w16cid w16 w16cex w16sdtdh w16du wp14">
+<w:hdr xmlns:wpc="http://schemas.microsoft.com/office/word/2010/wordprocessingCanvas" xmlns:cx="http://schemas.microsoft.com/office/drawing/2014/chartex" xmlns:cx1="http://schemas.microsoft.com/office/drawing/2015/9/8/chartex" xmlns:cx2="http://schemas.microsoft.com/office/drawing/2015/10/21/chartex" xmlns:cx3="http://schemas.microsoft.com/office/drawing/2016/5/9/chartex" xmlns:cx4="http://schemas.microsoft.com/office/drawing/2016/5/10/chartex" xmlns:cx5="http://schemas.microsoft.com/office/drawing/2016/5/11/chartex" xmlns:cx6="http://schemas.microsoft.com/office/drawing/2016/5/12/chartex" xmlns:cx7="http://schemas.microsoft.com/office/drawing/2016/5/13/chartex" xmlns:cx8="http://schemas.microsoft.com/office/drawing/2016/5/14/chartex" xmlns:mc="http://schemas.openxmlformats.org/markup-compatibility/2006" xmlns:aink="http://schemas.microsoft.com/office/drawing/2016/ink" xmlns:am3d="http://schemas.microsoft.com/office/drawing/2017/model3d" xmlns:o="urn:schemas-microsoft-com:office:office" xmlns:oel="http://schemas.microsoft.com/office/2019/extlst" xmlns:r="http://schemas.openxmlformats.org/officeDocument/2006/relationships" xmlns:m="http://schemas.openxmlformats.org/officeDocument/2006/math" xmlns:v="urn:schemas-microsoft-com:vml" xmlns:wp14="http://schemas.microsoft.com/office/word/2010/wordprocessingDrawing" xmlns:wp="http://schemas.openxmlformats.org/drawingml/2006/wordprocessingDrawing" xmlns:w10="urn:schemas-microsoft-com:office:word" xmlns:w="http://schemas.openxmlformats.org/wordprocessingml/2006/main" xmlns:w14="http://schemas.microsoft.com/office/word/2010/wordml" xmlns:w15="http://schemas.microsoft.com/office/word/2012/wordml" xmlns:w16cex="http://schemas.microsoft.com/office/word/2018/wordml/cex" xmlns:w16cid="http://schemas.microsoft.com/office/word/2016/wordml/cid" xmlns:w16="http://schemas.microsoft.com/office/word/2018/wordml" xmlns:w16du="http://schemas.microsoft.com/office/word/2023/wordml/word16du" xmlns:w16sdtdh="http://schemas.microsoft.com/office/word/2020/wordml/sdtdatahash" xmlns:w16sdtfl="http://schemas.microsoft.com/office/word/2024/wordml/sdtformatlock" xmlns:w16se="http://schemas.microsoft.com/office/word/2015/wordml/symex" xmlns:wpg="http://schemas.microsoft.com/office/word/2010/wordprocessingGroup" xmlns:wpi="http://schemas.microsoft.com/office/word/2010/wordprocessingInk" xmlns:wne="http://schemas.microsoft.com/office/word/2006/wordml" xmlns:wps="http://schemas.microsoft.com/office/word/2010/wordprocessingShape" mc:Ignorable="w14 w15 w16se w16cid w16 w16cex w16sdtdh w16sdtfl w16du wp14">
   <w:sdt>
     <w:sdtPr>
       <w:id w:val="-1704405343"/>
@@ -3549,7 +3675,7 @@
 </file>
 
 <file path=word/numbering.xml><?xml version="1.0" encoding="utf-8"?>
-<w:numbering xmlns:wpc="http://schemas.microsoft.com/office/word/2010/wordprocessingCanvas" xmlns:cx="http://schemas.microsoft.com/office/drawing/2014/chartex" xmlns:cx1="http://schemas.microsoft.com/office/drawing/2015/9/8/chartex" xmlns:cx2="http://schemas.microsoft.com/office/drawing/2015/10/21/chartex" xmlns:cx3="http://schemas.microsoft.com/office/drawing/2016/5/9/chartex" xmlns:cx4="http://schemas.microsoft.com/office/drawing/2016/5/10/chartex" xmlns:cx5="http://schemas.microsoft.com/office/drawing/2016/5/11/chartex" xmlns:cx6="http://schemas.microsoft.com/office/drawing/2016/5/12/chartex" xmlns:cx7="http://schemas.microsoft.com/office/drawing/2016/5/13/chartex" xmlns:cx8="http://schemas.microsoft.com/office/drawing/2016/5/14/chartex" xmlns:mc="http://schemas.openxmlformats.org/markup-compatibility/2006" xmlns:aink="http://schemas.microsoft.com/office/drawing/2016/ink" xmlns:am3d="http://schemas.microsoft.com/office/drawing/2017/model3d" xmlns:o="urn:schemas-microsoft-com:office:office" xmlns:oel="http://schemas.microsoft.com/office/2019/extlst" xmlns:r="http://schemas.openxmlformats.org/officeDocument/2006/relationships" xmlns:m="http://schemas.openxmlformats.org/officeDocument/2006/math" xmlns:v="urn:schemas-microsoft-com:vml" xmlns:wp14="http://schemas.microsoft.com/office/word/2010/wordprocessingDrawing" xmlns:wp="http://schemas.openxmlformats.org/drawingml/2006/wordprocessingDrawing" xmlns:w10="urn:schemas-microsoft-com:office:word" xmlns:w="http://schemas.openxmlformats.org/wordprocessingml/2006/main" xmlns:w14="http://schemas.microsoft.com/office/word/2010/wordml" xmlns:w15="http://schemas.microsoft.com/office/word/2012/wordml" xmlns:w16cex="http://schemas.microsoft.com/office/word/2018/wordml/cex" xmlns:w16cid="http://schemas.microsoft.com/office/word/2016/wordml/cid" xmlns:w16="http://schemas.microsoft.com/office/word/2018/wordml" xmlns:w16du="http://schemas.microsoft.com/office/word/2023/wordml/word16du" xmlns:w16sdtdh="http://schemas.microsoft.com/office/word/2020/wordml/sdtdatahash" xmlns:w16se="http://schemas.microsoft.com/office/word/2015/wordml/symex" xmlns:wpg="http://schemas.microsoft.com/office/word/2010/wordprocessingGroup" xmlns:wpi="http://schemas.microsoft.com/office/word/2010/wordprocessingInk" xmlns:wne="http://schemas.microsoft.com/office/word/2006/wordml" xmlns:wps="http://schemas.microsoft.com/office/word/2010/wordprocessingShape" mc:Ignorable="w14 w15 w16se w16cid w16 w16cex w16sdtdh w16du wp14">
+<w:numbering xmlns:wpc="http://schemas.microsoft.com/office/word/2010/wordprocessingCanvas" xmlns:cx="http://schemas.microsoft.com/office/drawing/2014/chartex" xmlns:cx1="http://schemas.microsoft.com/office/drawing/2015/9/8/chartex" xmlns:cx2="http://schemas.microsoft.com/office/drawing/2015/10/21/chartex" xmlns:cx3="http://schemas.microsoft.com/office/drawing/2016/5/9/chartex" xmlns:cx4="http://schemas.microsoft.com/office/drawing/2016/5/10/chartex" xmlns:cx5="http://schemas.microsoft.com/office/drawing/2016/5/11/chartex" xmlns:cx6="http://schemas.microsoft.com/office/drawing/2016/5/12/chartex" xmlns:cx7="http://schemas.microsoft.com/office/drawing/2016/5/13/chartex" xmlns:cx8="http://schemas.microsoft.com/office/drawing/2016/5/14/chartex" xmlns:mc="http://schemas.openxmlformats.org/markup-compatibility/2006" xmlns:aink="http://schemas.microsoft.com/office/drawing/2016/ink" xmlns:am3d="http://schemas.microsoft.com/office/drawing/2017/model3d" xmlns:o="urn:schemas-microsoft-com:office:office" xmlns:oel="http://schemas.microsoft.com/office/2019/extlst" xmlns:r="http://schemas.openxmlformats.org/officeDocument/2006/relationships" xmlns:m="http://schemas.openxmlformats.org/officeDocument/2006/math" xmlns:v="urn:schemas-microsoft-com:vml" xmlns:wp14="http://schemas.microsoft.com/office/word/2010/wordprocessingDrawing" xmlns:wp="http://schemas.openxmlformats.org/drawingml/2006/wordprocessingDrawing" xmlns:w10="urn:schemas-microsoft-com:office:word" xmlns:w="http://schemas.openxmlformats.org/wordprocessingml/2006/main" xmlns:w14="http://schemas.microsoft.com/office/word/2010/wordml" xmlns:w15="http://schemas.microsoft.com/office/word/2012/wordml" xmlns:w16cex="http://schemas.microsoft.com/office/word/2018/wordml/cex" xmlns:w16cid="http://schemas.microsoft.com/office/word/2016/wordml/cid" xmlns:w16="http://schemas.microsoft.com/office/word/2018/wordml" xmlns:w16du="http://schemas.microsoft.com/office/word/2023/wordml/word16du" xmlns:w16sdtdh="http://schemas.microsoft.com/office/word/2020/wordml/sdtdatahash" xmlns:w16sdtfl="http://schemas.microsoft.com/office/word/2024/wordml/sdtformatlock" xmlns:w16se="http://schemas.microsoft.com/office/word/2015/wordml/symex" xmlns:wpg="http://schemas.microsoft.com/office/word/2010/wordprocessingGroup" xmlns:wpi="http://schemas.microsoft.com/office/word/2010/wordprocessingInk" xmlns:wne="http://schemas.microsoft.com/office/word/2006/wordml" xmlns:wps="http://schemas.microsoft.com/office/word/2010/wordprocessingShape" mc:Ignorable="w14 w15 w16se w16cid w16 w16cex w16sdtdh w16sdtfl w16du wp14">
   <w:abstractNum w:abstractNumId="0" w15:restartNumberingAfterBreak="0">
     <w:nsid w:val="FFFFFF7C"/>
     <w:multiLevelType w:val="singleLevel"/>
@@ -5885,6 +6011,119 @@
     </w:lvl>
   </w:abstractNum>
   <w:abstractNum w:abstractNumId="27" w15:restartNumberingAfterBreak="0">
+    <w:nsid w:val="28144EED"/>
+    <w:multiLevelType w:val="hybridMultilevel"/>
+    <w:tmpl w:val="23AA89D2"/>
+    <w:lvl w:ilvl="0" w:tplc="04090001">
+      <w:start w:val="1"/>
+      <w:numFmt w:val="bullet"/>
+      <w:lvlText w:val=""/>
+      <w:lvlJc w:val="left"/>
+      <w:pPr>
+        <w:ind w:left="720" w:hanging="360"/>
+      </w:pPr>
+      <w:rPr>
+        <w:rFonts w:ascii="Symbol" w:hAnsi="Symbol" w:hint="default"/>
+      </w:rPr>
+    </w:lvl>
+    <w:lvl w:ilvl="1" w:tplc="04090003" w:tentative="1">
+      <w:start w:val="1"/>
+      <w:numFmt w:val="bullet"/>
+      <w:lvlText w:val="o"/>
+      <w:lvlJc w:val="left"/>
+      <w:pPr>
+        <w:ind w:left="1440" w:hanging="360"/>
+      </w:pPr>
+      <w:rPr>
+        <w:rFonts w:ascii="Courier New" w:hAnsi="Courier New" w:cs="Courier New" w:hint="default"/>
+      </w:rPr>
+    </w:lvl>
+    <w:lvl w:ilvl="2" w:tplc="04090005" w:tentative="1">
+      <w:start w:val="1"/>
+      <w:numFmt w:val="bullet"/>
+      <w:lvlText w:val=""/>
+      <w:lvlJc w:val="left"/>
+      <w:pPr>
+        <w:ind w:left="2160" w:hanging="360"/>
+      </w:pPr>
+      <w:rPr>
+        <w:rFonts w:ascii="Wingdings" w:hAnsi="Wingdings" w:hint="default"/>
+      </w:rPr>
+    </w:lvl>
+    <w:lvl w:ilvl="3" w:tplc="04090001" w:tentative="1">
+      <w:start w:val="1"/>
+      <w:numFmt w:val="bullet"/>
+      <w:lvlText w:val=""/>
+      <w:lvlJc w:val="left"/>
+      <w:pPr>
+        <w:ind w:left="2880" w:hanging="360"/>
+      </w:pPr>
+      <w:rPr>
+        <w:rFonts w:ascii="Symbol" w:hAnsi="Symbol" w:hint="default"/>
+      </w:rPr>
+    </w:lvl>
+    <w:lvl w:ilvl="4" w:tplc="04090003" w:tentative="1">
+      <w:start w:val="1"/>
+      <w:numFmt w:val="bullet"/>
+      <w:lvlText w:val="o"/>
+      <w:lvlJc w:val="left"/>
+      <w:pPr>
+        <w:ind w:left="3600" w:hanging="360"/>
+      </w:pPr>
+      <w:rPr>
+        <w:rFonts w:ascii="Courier New" w:hAnsi="Courier New" w:cs="Courier New" w:hint="default"/>
+      </w:rPr>
+    </w:lvl>
+    <w:lvl w:ilvl="5" w:tplc="04090005" w:tentative="1">
+      <w:start w:val="1"/>
+      <w:numFmt w:val="bullet"/>
+      <w:lvlText w:val=""/>
+      <w:lvlJc w:val="left"/>
+      <w:pPr>
+        <w:ind w:left="4320" w:hanging="360"/>
+      </w:pPr>
+      <w:rPr>
+        <w:rFonts w:ascii="Wingdings" w:hAnsi="Wingdings" w:hint="default"/>
+      </w:rPr>
+    </w:lvl>
+    <w:lvl w:ilvl="6" w:tplc="04090001" w:tentative="1">
+      <w:start w:val="1"/>
+      <w:numFmt w:val="bullet"/>
+      <w:lvlText w:val=""/>
+      <w:lvlJc w:val="left"/>
+      <w:pPr>
+        <w:ind w:left="5040" w:hanging="360"/>
+      </w:pPr>
+      <w:rPr>
+        <w:rFonts w:ascii="Symbol" w:hAnsi="Symbol" w:hint="default"/>
+      </w:rPr>
+    </w:lvl>
+    <w:lvl w:ilvl="7" w:tplc="04090003" w:tentative="1">
+      <w:start w:val="1"/>
+      <w:numFmt w:val="bullet"/>
+      <w:lvlText w:val="o"/>
+      <w:lvlJc w:val="left"/>
+      <w:pPr>
+        <w:ind w:left="5760" w:hanging="360"/>
+      </w:pPr>
+      <w:rPr>
+        <w:rFonts w:ascii="Courier New" w:hAnsi="Courier New" w:cs="Courier New" w:hint="default"/>
+      </w:rPr>
+    </w:lvl>
+    <w:lvl w:ilvl="8" w:tplc="04090005" w:tentative="1">
+      <w:start w:val="1"/>
+      <w:numFmt w:val="bullet"/>
+      <w:lvlText w:val=""/>
+      <w:lvlJc w:val="left"/>
+      <w:pPr>
+        <w:ind w:left="6480" w:hanging="360"/>
+      </w:pPr>
+      <w:rPr>
+        <w:rFonts w:ascii="Wingdings" w:hAnsi="Wingdings" w:hint="default"/>
+      </w:rPr>
+    </w:lvl>
+  </w:abstractNum>
+  <w:abstractNum w:abstractNumId="28" w15:restartNumberingAfterBreak="0">
     <w:nsid w:val="28D95707"/>
     <w:multiLevelType w:val="multilevel"/>
     <w:tmpl w:val="DD8CE092"/>
@@ -6033,7 +6272,7 @@
       </w:rPr>
     </w:lvl>
   </w:abstractNum>
-  <w:abstractNum w:abstractNumId="28" w15:restartNumberingAfterBreak="0">
+  <w:abstractNum w:abstractNumId="29" w15:restartNumberingAfterBreak="0">
     <w:nsid w:val="29776681"/>
     <w:multiLevelType w:val="multilevel"/>
     <w:tmpl w:val="48929CF8"/>
@@ -6182,7 +6421,7 @@
       </w:rPr>
     </w:lvl>
   </w:abstractNum>
-  <w:abstractNum w:abstractNumId="29" w15:restartNumberingAfterBreak="0">
+  <w:abstractNum w:abstractNumId="30" w15:restartNumberingAfterBreak="0">
     <w:nsid w:val="298929E5"/>
     <w:multiLevelType w:val="multilevel"/>
     <w:tmpl w:val="0409001F"/>
@@ -6268,7 +6507,7 @@
       </w:pPr>
     </w:lvl>
   </w:abstractNum>
-  <w:abstractNum w:abstractNumId="30" w15:restartNumberingAfterBreak="0">
+  <w:abstractNum w:abstractNumId="31" w15:restartNumberingAfterBreak="0">
     <w:nsid w:val="29FB37B9"/>
     <w:multiLevelType w:val="multilevel"/>
     <w:tmpl w:val="C4240BF4"/>
@@ -6381,7 +6620,7 @@
       </w:pPr>
     </w:lvl>
   </w:abstractNum>
-  <w:abstractNum w:abstractNumId="31" w15:restartNumberingAfterBreak="0">
+  <w:abstractNum w:abstractNumId="32" w15:restartNumberingAfterBreak="0">
     <w:nsid w:val="2AE549DF"/>
     <w:multiLevelType w:val="hybridMultilevel"/>
     <w:tmpl w:val="18FCC182"/>
@@ -6470,7 +6709,7 @@
       </w:pPr>
     </w:lvl>
   </w:abstractNum>
-  <w:abstractNum w:abstractNumId="32" w15:restartNumberingAfterBreak="0">
+  <w:abstractNum w:abstractNumId="33" w15:restartNumberingAfterBreak="0">
     <w:nsid w:val="2EDE304E"/>
     <w:multiLevelType w:val="multilevel"/>
     <w:tmpl w:val="0409001D"/>
@@ -6556,7 +6795,7 @@
       </w:pPr>
     </w:lvl>
   </w:abstractNum>
-  <w:abstractNum w:abstractNumId="33" w15:restartNumberingAfterBreak="0">
+  <w:abstractNum w:abstractNumId="34" w15:restartNumberingAfterBreak="0">
     <w:nsid w:val="3017289F"/>
     <w:multiLevelType w:val="hybridMultilevel"/>
     <w:tmpl w:val="373A096E"/>
@@ -6669,7 +6908,7 @@
       </w:rPr>
     </w:lvl>
   </w:abstractNum>
-  <w:abstractNum w:abstractNumId="34" w15:restartNumberingAfterBreak="0">
+  <w:abstractNum w:abstractNumId="35" w15:restartNumberingAfterBreak="0">
     <w:nsid w:val="34E5712A"/>
     <w:multiLevelType w:val="multilevel"/>
     <w:tmpl w:val="48F2FF04"/>
@@ -6782,7 +7021,7 @@
       </w:pPr>
     </w:lvl>
   </w:abstractNum>
-  <w:abstractNum w:abstractNumId="35" w15:restartNumberingAfterBreak="0">
+  <w:abstractNum w:abstractNumId="36" w15:restartNumberingAfterBreak="0">
     <w:nsid w:val="34F9032C"/>
     <w:multiLevelType w:val="multilevel"/>
     <w:tmpl w:val="C7D0078E"/>
@@ -6931,7 +7170,7 @@
       </w:rPr>
     </w:lvl>
   </w:abstractNum>
-  <w:abstractNum w:abstractNumId="36" w15:restartNumberingAfterBreak="0">
+  <w:abstractNum w:abstractNumId="37" w15:restartNumberingAfterBreak="0">
     <w:nsid w:val="359E3C40"/>
     <w:multiLevelType w:val="multilevel"/>
     <w:tmpl w:val="643CE4E8"/>
@@ -7080,7 +7319,7 @@
       </w:rPr>
     </w:lvl>
   </w:abstractNum>
-  <w:abstractNum w:abstractNumId="37" w15:restartNumberingAfterBreak="0">
+  <w:abstractNum w:abstractNumId="38" w15:restartNumberingAfterBreak="0">
     <w:nsid w:val="3893250B"/>
     <w:multiLevelType w:val="multilevel"/>
     <w:tmpl w:val="15DAAABC"/>
@@ -7226,7 +7465,7 @@
       </w:rPr>
     </w:lvl>
   </w:abstractNum>
-  <w:abstractNum w:abstractNumId="38" w15:restartNumberingAfterBreak="0">
+  <w:abstractNum w:abstractNumId="39" w15:restartNumberingAfterBreak="0">
     <w:nsid w:val="3AEB0273"/>
     <w:multiLevelType w:val="multilevel"/>
     <w:tmpl w:val="526206A0"/>
@@ -7313,7 +7552,7 @@
       </w:pPr>
     </w:lvl>
   </w:abstractNum>
-  <w:abstractNum w:abstractNumId="39" w15:restartNumberingAfterBreak="0">
+  <w:abstractNum w:abstractNumId="40" w15:restartNumberingAfterBreak="0">
     <w:nsid w:val="3F8D56B1"/>
     <w:multiLevelType w:val="hybridMultilevel"/>
     <w:tmpl w:val="1C9029C2"/>
@@ -7402,7 +7641,7 @@
       </w:pPr>
     </w:lvl>
   </w:abstractNum>
-  <w:abstractNum w:abstractNumId="40" w15:restartNumberingAfterBreak="0">
+  <w:abstractNum w:abstractNumId="41" w15:restartNumberingAfterBreak="0">
     <w:nsid w:val="3FA37ED2"/>
     <w:multiLevelType w:val="multilevel"/>
     <w:tmpl w:val="3E467438"/>
@@ -7551,7 +7790,7 @@
       </w:rPr>
     </w:lvl>
   </w:abstractNum>
-  <w:abstractNum w:abstractNumId="41" w15:restartNumberingAfterBreak="0">
+  <w:abstractNum w:abstractNumId="42" w15:restartNumberingAfterBreak="0">
     <w:nsid w:val="434F61F5"/>
     <w:multiLevelType w:val="multilevel"/>
     <w:tmpl w:val="8C38E2D8"/>
@@ -7700,7 +7939,7 @@
       </w:rPr>
     </w:lvl>
   </w:abstractNum>
-  <w:abstractNum w:abstractNumId="42" w15:restartNumberingAfterBreak="0">
+  <w:abstractNum w:abstractNumId="43" w15:restartNumberingAfterBreak="0">
     <w:nsid w:val="4375203E"/>
     <w:multiLevelType w:val="multilevel"/>
     <w:tmpl w:val="661CA230"/>
@@ -7849,7 +8088,7 @@
       </w:rPr>
     </w:lvl>
   </w:abstractNum>
-  <w:abstractNum w:abstractNumId="43" w15:restartNumberingAfterBreak="0">
+  <w:abstractNum w:abstractNumId="44" w15:restartNumberingAfterBreak="0">
     <w:nsid w:val="43F8503E"/>
     <w:multiLevelType w:val="multilevel"/>
     <w:tmpl w:val="0409001F"/>
@@ -7935,7 +8174,7 @@
       </w:pPr>
     </w:lvl>
   </w:abstractNum>
-  <w:abstractNum w:abstractNumId="44" w15:restartNumberingAfterBreak="0">
+  <w:abstractNum w:abstractNumId="45" w15:restartNumberingAfterBreak="0">
     <w:nsid w:val="445F3180"/>
     <w:multiLevelType w:val="multilevel"/>
     <w:tmpl w:val="750020E2"/>
@@ -8052,7 +8291,7 @@
       </w:pPr>
     </w:lvl>
   </w:abstractNum>
-  <w:abstractNum w:abstractNumId="45" w15:restartNumberingAfterBreak="0">
+  <w:abstractNum w:abstractNumId="46" w15:restartNumberingAfterBreak="0">
     <w:nsid w:val="484C4F29"/>
     <w:multiLevelType w:val="multilevel"/>
     <w:tmpl w:val="D8061F64"/>
@@ -8139,7 +8378,7 @@
       </w:pPr>
     </w:lvl>
   </w:abstractNum>
-  <w:abstractNum w:abstractNumId="46" w15:restartNumberingAfterBreak="0">
+  <w:abstractNum w:abstractNumId="47" w15:restartNumberingAfterBreak="0">
     <w:nsid w:val="59350CFB"/>
     <w:multiLevelType w:val="multilevel"/>
     <w:tmpl w:val="9DF09F08"/>
@@ -8226,7 +8465,120 @@
       </w:pPr>
     </w:lvl>
   </w:abstractNum>
-  <w:abstractNum w:abstractNumId="47" w15:restartNumberingAfterBreak="0">
+  <w:abstractNum w:abstractNumId="48" w15:restartNumberingAfterBreak="0">
+    <w:nsid w:val="5A105BB4"/>
+    <w:multiLevelType w:val="hybridMultilevel"/>
+    <w:tmpl w:val="FC12E446"/>
+    <w:lvl w:ilvl="0" w:tplc="0409000F">
+      <w:start w:val="1"/>
+      <w:numFmt w:val="decimal"/>
+      <w:lvlText w:val="%1."/>
+      <w:lvlJc w:val="left"/>
+      <w:pPr>
+        <w:ind w:left="720" w:hanging="360"/>
+      </w:pPr>
+      <w:rPr>
+        <w:rFonts w:hint="default"/>
+      </w:rPr>
+    </w:lvl>
+    <w:lvl w:ilvl="1" w:tplc="FFFFFFFF" w:tentative="1">
+      <w:start w:val="1"/>
+      <w:numFmt w:val="bullet"/>
+      <w:lvlText w:val="o"/>
+      <w:lvlJc w:val="left"/>
+      <w:pPr>
+        <w:ind w:left="1440" w:hanging="360"/>
+      </w:pPr>
+      <w:rPr>
+        <w:rFonts w:ascii="Courier New" w:hAnsi="Courier New" w:cs="Courier New" w:hint="default"/>
+      </w:rPr>
+    </w:lvl>
+    <w:lvl w:ilvl="2" w:tplc="FFFFFFFF" w:tentative="1">
+      <w:start w:val="1"/>
+      <w:numFmt w:val="bullet"/>
+      <w:lvlText w:val=""/>
+      <w:lvlJc w:val="left"/>
+      <w:pPr>
+        <w:ind w:left="2160" w:hanging="360"/>
+      </w:pPr>
+      <w:rPr>
+        <w:rFonts w:ascii="Wingdings" w:hAnsi="Wingdings" w:hint="default"/>
+      </w:rPr>
+    </w:lvl>
+    <w:lvl w:ilvl="3" w:tplc="FFFFFFFF" w:tentative="1">
+      <w:start w:val="1"/>
+      <w:numFmt w:val="bullet"/>
+      <w:lvlText w:val=""/>
+      <w:lvlJc w:val="left"/>
+      <w:pPr>
+        <w:ind w:left="2880" w:hanging="360"/>
+      </w:pPr>
+      <w:rPr>
+        <w:rFonts w:ascii="Symbol" w:hAnsi="Symbol" w:hint="default"/>
+      </w:rPr>
+    </w:lvl>
+    <w:lvl w:ilvl="4" w:tplc="FFFFFFFF" w:tentative="1">
+      <w:start w:val="1"/>
+      <w:numFmt w:val="bullet"/>
+      <w:lvlText w:val="o"/>
+      <w:lvlJc w:val="left"/>
+      <w:pPr>
+        <w:ind w:left="3600" w:hanging="360"/>
+      </w:pPr>
+      <w:rPr>
+        <w:rFonts w:ascii="Courier New" w:hAnsi="Courier New" w:cs="Courier New" w:hint="default"/>
+      </w:rPr>
+    </w:lvl>
+    <w:lvl w:ilvl="5" w:tplc="FFFFFFFF" w:tentative="1">
+      <w:start w:val="1"/>
+      <w:numFmt w:val="bullet"/>
+      <w:lvlText w:val=""/>
+      <w:lvlJc w:val="left"/>
+      <w:pPr>
+        <w:ind w:left="4320" w:hanging="360"/>
+      </w:pPr>
+      <w:rPr>
+        <w:rFonts w:ascii="Wingdings" w:hAnsi="Wingdings" w:hint="default"/>
+      </w:rPr>
+    </w:lvl>
+    <w:lvl w:ilvl="6" w:tplc="FFFFFFFF" w:tentative="1">
+      <w:start w:val="1"/>
+      <w:numFmt w:val="bullet"/>
+      <w:lvlText w:val=""/>
+      <w:lvlJc w:val="left"/>
+      <w:pPr>
+        <w:ind w:left="5040" w:hanging="360"/>
+      </w:pPr>
+      <w:rPr>
+        <w:rFonts w:ascii="Symbol" w:hAnsi="Symbol" w:hint="default"/>
+      </w:rPr>
+    </w:lvl>
+    <w:lvl w:ilvl="7" w:tplc="FFFFFFFF" w:tentative="1">
+      <w:start w:val="1"/>
+      <w:numFmt w:val="bullet"/>
+      <w:lvlText w:val="o"/>
+      <w:lvlJc w:val="left"/>
+      <w:pPr>
+        <w:ind w:left="5760" w:hanging="360"/>
+      </w:pPr>
+      <w:rPr>
+        <w:rFonts w:ascii="Courier New" w:hAnsi="Courier New" w:cs="Courier New" w:hint="default"/>
+      </w:rPr>
+    </w:lvl>
+    <w:lvl w:ilvl="8" w:tplc="FFFFFFFF" w:tentative="1">
+      <w:start w:val="1"/>
+      <w:numFmt w:val="bullet"/>
+      <w:lvlText w:val=""/>
+      <w:lvlJc w:val="left"/>
+      <w:pPr>
+        <w:ind w:left="6480" w:hanging="360"/>
+      </w:pPr>
+      <w:rPr>
+        <w:rFonts w:ascii="Wingdings" w:hAnsi="Wingdings" w:hint="default"/>
+      </w:rPr>
+    </w:lvl>
+  </w:abstractNum>
+  <w:abstractNum w:abstractNumId="49" w15:restartNumberingAfterBreak="0">
     <w:nsid w:val="5AAD6437"/>
     <w:multiLevelType w:val="multilevel"/>
     <w:tmpl w:val="D2942FDC"/>
@@ -8375,7 +8727,7 @@
       </w:rPr>
     </w:lvl>
   </w:abstractNum>
-  <w:abstractNum w:abstractNumId="48" w15:restartNumberingAfterBreak="0">
+  <w:abstractNum w:abstractNumId="50" w15:restartNumberingAfterBreak="0">
     <w:nsid w:val="5D775BA3"/>
     <w:multiLevelType w:val="multilevel"/>
     <w:tmpl w:val="A7C25400"/>
@@ -8524,7 +8876,7 @@
       </w:rPr>
     </w:lvl>
   </w:abstractNum>
-  <w:abstractNum w:abstractNumId="49" w15:restartNumberingAfterBreak="0">
+  <w:abstractNum w:abstractNumId="51" w15:restartNumberingAfterBreak="0">
     <w:nsid w:val="5DEC6B47"/>
     <w:multiLevelType w:val="multilevel"/>
     <w:tmpl w:val="604E1C0A"/>
@@ -8611,7 +8963,7 @@
       </w:pPr>
     </w:lvl>
   </w:abstractNum>
-  <w:abstractNum w:abstractNumId="50" w15:restartNumberingAfterBreak="0">
+  <w:abstractNum w:abstractNumId="52" w15:restartNumberingAfterBreak="0">
     <w:nsid w:val="62162F40"/>
     <w:multiLevelType w:val="multilevel"/>
     <w:tmpl w:val="661CA230"/>
@@ -8760,7 +9112,7 @@
       </w:rPr>
     </w:lvl>
   </w:abstractNum>
-  <w:abstractNum w:abstractNumId="51" w15:restartNumberingAfterBreak="0">
+  <w:abstractNum w:abstractNumId="53" w15:restartNumberingAfterBreak="0">
     <w:nsid w:val="62A223A8"/>
     <w:multiLevelType w:val="hybridMultilevel"/>
     <w:tmpl w:val="37BCA938"/>
@@ -8846,7 +9198,7 @@
       </w:pPr>
     </w:lvl>
   </w:abstractNum>
-  <w:abstractNum w:abstractNumId="52" w15:restartNumberingAfterBreak="0">
+  <w:abstractNum w:abstractNumId="54" w15:restartNumberingAfterBreak="0">
     <w:nsid w:val="66EC2EE5"/>
     <w:multiLevelType w:val="multilevel"/>
     <w:tmpl w:val="B44C42C0"/>
@@ -8991,7 +9343,7 @@
       </w:rPr>
     </w:lvl>
   </w:abstractNum>
-  <w:abstractNum w:abstractNumId="53" w15:restartNumberingAfterBreak="0">
+  <w:abstractNum w:abstractNumId="55" w15:restartNumberingAfterBreak="0">
     <w:nsid w:val="6E9514D7"/>
     <w:multiLevelType w:val="multilevel"/>
     <w:tmpl w:val="0409001F"/>
@@ -9077,7 +9429,7 @@
       </w:pPr>
     </w:lvl>
   </w:abstractNum>
-  <w:abstractNum w:abstractNumId="54" w15:restartNumberingAfterBreak="0">
+  <w:abstractNum w:abstractNumId="56" w15:restartNumberingAfterBreak="0">
     <w:nsid w:val="736A74CE"/>
     <w:multiLevelType w:val="multilevel"/>
     <w:tmpl w:val="661CA230"/>
@@ -9226,7 +9578,7 @@
       </w:rPr>
     </w:lvl>
   </w:abstractNum>
-  <w:abstractNum w:abstractNumId="55" w15:restartNumberingAfterBreak="0">
+  <w:abstractNum w:abstractNumId="57" w15:restartNumberingAfterBreak="0">
     <w:nsid w:val="757733F4"/>
     <w:multiLevelType w:val="multilevel"/>
     <w:tmpl w:val="A86252CC"/>
@@ -9375,7 +9727,7 @@
       </w:rPr>
     </w:lvl>
   </w:abstractNum>
-  <w:abstractNum w:abstractNumId="56" w15:restartNumberingAfterBreak="0">
+  <w:abstractNum w:abstractNumId="58" w15:restartNumberingAfterBreak="0">
     <w:nsid w:val="761543F2"/>
     <w:multiLevelType w:val="hybridMultilevel"/>
     <w:tmpl w:val="F346676C"/>
@@ -9464,7 +9816,7 @@
       </w:pPr>
     </w:lvl>
   </w:abstractNum>
-  <w:abstractNum w:abstractNumId="57" w15:restartNumberingAfterBreak="0">
+  <w:abstractNum w:abstractNumId="59" w15:restartNumberingAfterBreak="0">
     <w:nsid w:val="766C6A17"/>
     <w:multiLevelType w:val="multilevel"/>
     <w:tmpl w:val="A268FEF2"/>
@@ -9613,7 +9965,7 @@
       </w:rPr>
     </w:lvl>
   </w:abstractNum>
-  <w:abstractNum w:abstractNumId="58" w15:restartNumberingAfterBreak="0">
+  <w:abstractNum w:abstractNumId="60" w15:restartNumberingAfterBreak="0">
     <w:nsid w:val="7D8C2C6D"/>
     <w:multiLevelType w:val="multilevel"/>
     <w:tmpl w:val="04090023"/>
@@ -9700,7 +10052,7 @@
       </w:pPr>
     </w:lvl>
   </w:abstractNum>
-  <w:abstractNum w:abstractNumId="59" w15:restartNumberingAfterBreak="0">
+  <w:abstractNum w:abstractNumId="61" w15:restartNumberingAfterBreak="0">
     <w:nsid w:val="7DC824B0"/>
     <w:multiLevelType w:val="hybridMultilevel"/>
     <w:tmpl w:val="ECEE27A0"/>
@@ -9789,7 +10141,7 @@
       </w:pPr>
     </w:lvl>
   </w:abstractNum>
-  <w:abstractNum w:abstractNumId="60" w15:restartNumberingAfterBreak="0">
+  <w:abstractNum w:abstractNumId="62" w15:restartNumberingAfterBreak="0">
     <w:nsid w:val="7F177305"/>
     <w:multiLevelType w:val="multilevel"/>
     <w:tmpl w:val="A48AB4A0"/>
@@ -9939,7 +10291,7 @@
     </w:lvl>
   </w:abstractNum>
   <w:num w:numId="1" w16cid:durableId="1523278072">
-    <w:abstractNumId w:val="46"/>
+    <w:abstractNumId w:val="47"/>
   </w:num>
   <w:num w:numId="2" w16cid:durableId="1116293114">
     <w:abstractNumId w:val="15"/>
@@ -9948,16 +10300,16 @@
     <w:abstractNumId w:val="10"/>
   </w:num>
   <w:num w:numId="4" w16cid:durableId="1153370702">
-    <w:abstractNumId w:val="53"/>
+    <w:abstractNumId w:val="55"/>
   </w:num>
   <w:num w:numId="5" w16cid:durableId="29260591">
     <w:abstractNumId w:val="20"/>
   </w:num>
   <w:num w:numId="6" w16cid:durableId="1589078881">
-    <w:abstractNumId w:val="38"/>
+    <w:abstractNumId w:val="39"/>
   </w:num>
   <w:num w:numId="7" w16cid:durableId="56053108">
-    <w:abstractNumId w:val="45"/>
+    <w:abstractNumId w:val="46"/>
   </w:num>
   <w:num w:numId="8" w16cid:durableId="646203059">
     <w:abstractNumId w:val="9"/>
@@ -9990,76 +10342,76 @@
     <w:abstractNumId w:val="0"/>
   </w:num>
   <w:num w:numId="18" w16cid:durableId="300117081">
-    <w:abstractNumId w:val="29"/>
+    <w:abstractNumId w:val="30"/>
   </w:num>
   <w:num w:numId="19" w16cid:durableId="722094935">
-    <w:abstractNumId w:val="32"/>
+    <w:abstractNumId w:val="33"/>
   </w:num>
   <w:num w:numId="20" w16cid:durableId="416487101">
-    <w:abstractNumId w:val="49"/>
+    <w:abstractNumId w:val="51"/>
   </w:num>
   <w:num w:numId="21" w16cid:durableId="1128822282">
-    <w:abstractNumId w:val="43"/>
+    <w:abstractNumId w:val="44"/>
   </w:num>
   <w:num w:numId="22" w16cid:durableId="1938631972">
     <w:abstractNumId w:val="11"/>
   </w:num>
   <w:num w:numId="23" w16cid:durableId="907688315">
+    <w:abstractNumId w:val="60"/>
+  </w:num>
+  <w:num w:numId="24" w16cid:durableId="175847184">
+    <w:abstractNumId w:val="34"/>
+  </w:num>
+  <w:num w:numId="25" w16cid:durableId="731271992">
+    <w:abstractNumId w:val="53"/>
+  </w:num>
+  <w:num w:numId="26" w16cid:durableId="816991144">
+    <w:abstractNumId w:val="43"/>
+  </w:num>
+  <w:num w:numId="27" w16cid:durableId="953487210">
+    <w:abstractNumId w:val="40"/>
+  </w:num>
+  <w:num w:numId="28" w16cid:durableId="1692300789">
     <w:abstractNumId w:val="58"/>
   </w:num>
-  <w:num w:numId="24" w16cid:durableId="175847184">
-    <w:abstractNumId w:val="33"/>
-  </w:num>
-  <w:num w:numId="25" w16cid:durableId="731271992">
-    <w:abstractNumId w:val="51"/>
-  </w:num>
-  <w:num w:numId="26" w16cid:durableId="816991144">
-    <w:abstractNumId w:val="42"/>
-  </w:num>
-  <w:num w:numId="27" w16cid:durableId="953487210">
-    <w:abstractNumId w:val="39"/>
-  </w:num>
-  <w:num w:numId="28" w16cid:durableId="1692300789">
-    <w:abstractNumId w:val="56"/>
-  </w:num>
   <w:num w:numId="29" w16cid:durableId="281958866">
-    <w:abstractNumId w:val="59"/>
+    <w:abstractNumId w:val="61"/>
   </w:num>
   <w:num w:numId="30" w16cid:durableId="1777748597">
-    <w:abstractNumId w:val="34"/>
+    <w:abstractNumId w:val="35"/>
   </w:num>
   <w:num w:numId="31" w16cid:durableId="1143619095">
-    <w:abstractNumId w:val="50"/>
+    <w:abstractNumId w:val="52"/>
   </w:num>
   <w:num w:numId="32" w16cid:durableId="1624654849">
     <w:abstractNumId w:val="13"/>
   </w:num>
   <w:num w:numId="33" w16cid:durableId="1533569197">
-    <w:abstractNumId w:val="54"/>
+    <w:abstractNumId w:val="56"/>
   </w:num>
   <w:num w:numId="34" w16cid:durableId="1085302660">
     <w:abstractNumId w:val="26"/>
   </w:num>
   <w:num w:numId="35" w16cid:durableId="2075732424">
-    <w:abstractNumId w:val="27"/>
+    <w:abstractNumId w:val="28"/>
   </w:num>
   <w:num w:numId="36" w16cid:durableId="1325814799">
     <w:abstractNumId w:val="23"/>
   </w:num>
   <w:num w:numId="37" w16cid:durableId="187761841">
-    <w:abstractNumId w:val="60"/>
+    <w:abstractNumId w:val="62"/>
   </w:num>
   <w:num w:numId="38" w16cid:durableId="1327437966">
     <w:abstractNumId w:val="21"/>
   </w:num>
   <w:num w:numId="39" w16cid:durableId="811673759">
-    <w:abstractNumId w:val="31"/>
+    <w:abstractNumId w:val="32"/>
   </w:num>
   <w:num w:numId="40" w16cid:durableId="976908323">
     <w:abstractNumId w:val="18"/>
   </w:num>
   <w:num w:numId="41" w16cid:durableId="2000502424">
-    <w:abstractNumId w:val="55"/>
+    <w:abstractNumId w:val="57"/>
   </w:num>
   <w:num w:numId="42" w16cid:durableId="1709647684">
     <w:abstractNumId w:val="22"/>
@@ -10068,7 +10420,7 @@
     <w:abstractNumId w:val="16"/>
   </w:num>
   <w:num w:numId="44" w16cid:durableId="66999992">
-    <w:abstractNumId w:val="40"/>
+    <w:abstractNumId w:val="41"/>
   </w:num>
   <w:num w:numId="45" w16cid:durableId="1901819171">
     <w:abstractNumId w:val="14"/>
@@ -10080,7 +10432,7 @@
     <w:abstractNumId w:val="12"/>
   </w:num>
   <w:num w:numId="48" w16cid:durableId="1965883799">
-    <w:abstractNumId w:val="30"/>
+    <w:abstractNumId w:val="31"/>
   </w:num>
   <w:num w:numId="49" w16cid:durableId="1125385796">
     <w:abstractNumId w:val="24"/>
@@ -10089,43 +10441,49 @@
     <w:abstractNumId w:val="17"/>
   </w:num>
   <w:num w:numId="51" w16cid:durableId="392628211">
-    <w:abstractNumId w:val="57"/>
+    <w:abstractNumId w:val="59"/>
   </w:num>
   <w:num w:numId="52" w16cid:durableId="431780843">
-    <w:abstractNumId w:val="36"/>
+    <w:abstractNumId w:val="37"/>
   </w:num>
   <w:num w:numId="53" w16cid:durableId="249893133">
-    <w:abstractNumId w:val="48"/>
+    <w:abstractNumId w:val="50"/>
   </w:num>
   <w:num w:numId="54" w16cid:durableId="1421489636">
     <w:abstractNumId w:val="25"/>
   </w:num>
   <w:num w:numId="55" w16cid:durableId="697660248">
-    <w:abstractNumId w:val="28"/>
+    <w:abstractNumId w:val="29"/>
   </w:num>
   <w:num w:numId="56" w16cid:durableId="937908567">
-    <w:abstractNumId w:val="47"/>
+    <w:abstractNumId w:val="49"/>
   </w:num>
   <w:num w:numId="57" w16cid:durableId="508062241">
-    <w:abstractNumId w:val="35"/>
+    <w:abstractNumId w:val="36"/>
   </w:num>
   <w:num w:numId="58" w16cid:durableId="119030936">
-    <w:abstractNumId w:val="41"/>
+    <w:abstractNumId w:val="42"/>
   </w:num>
   <w:num w:numId="59" w16cid:durableId="909971592">
-    <w:abstractNumId w:val="37"/>
+    <w:abstractNumId w:val="38"/>
   </w:num>
   <w:num w:numId="60" w16cid:durableId="1411192224">
-    <w:abstractNumId w:val="52"/>
+    <w:abstractNumId w:val="54"/>
   </w:num>
   <w:num w:numId="61" w16cid:durableId="2009284819">
-    <w:abstractNumId w:val="44"/>
+    <w:abstractNumId w:val="45"/>
+  </w:num>
+  <w:num w:numId="62" w16cid:durableId="339814072">
+    <w:abstractNumId w:val="27"/>
+  </w:num>
+  <w:num w:numId="63" w16cid:durableId="1345979811">
+    <w:abstractNumId w:val="48"/>
   </w:num>
 </w:numbering>
 </file>
 
 <file path=word/styles.xml><?xml version="1.0" encoding="utf-8"?>
-<w:styles xmlns:mc="http://schemas.openxmlformats.org/markup-compatibility/2006" xmlns:r="http://schemas.openxmlformats.org/officeDocument/2006/relationships" xmlns:w="http://schemas.openxmlformats.org/wordprocessingml/2006/main" xmlns:w14="http://schemas.microsoft.com/office/word/2010/wordml" xmlns:w15="http://schemas.microsoft.com/office/word/2012/wordml" xmlns:w16cex="http://schemas.microsoft.com/office/word/2018/wordml/cex" xmlns:w16cid="http://schemas.microsoft.com/office/word/2016/wordml/cid" xmlns:w16="http://schemas.microsoft.com/office/word/2018/wordml" xmlns:w16du="http://schemas.microsoft.com/office/word/2023/wordml/word16du" xmlns:w16sdtdh="http://schemas.microsoft.com/office/word/2020/wordml/sdtdatahash" xmlns:w16se="http://schemas.microsoft.com/office/word/2015/wordml/symex" mc:Ignorable="w14 w15 w16se w16cid w16 w16cex w16sdtdh w16du">
+<w:styles xmlns:mc="http://schemas.openxmlformats.org/markup-compatibility/2006" xmlns:r="http://schemas.openxmlformats.org/officeDocument/2006/relationships" xmlns:w="http://schemas.openxmlformats.org/wordprocessingml/2006/main" xmlns:w14="http://schemas.microsoft.com/office/word/2010/wordml" xmlns:w15="http://schemas.microsoft.com/office/word/2012/wordml" xmlns:w16cex="http://schemas.microsoft.com/office/word/2018/wordml/cex" xmlns:w16cid="http://schemas.microsoft.com/office/word/2016/wordml/cid" xmlns:w16="http://schemas.microsoft.com/office/word/2018/wordml" xmlns:w16du="http://schemas.microsoft.com/office/word/2023/wordml/word16du" xmlns:w16sdtdh="http://schemas.microsoft.com/office/word/2020/wordml/sdtdatahash" xmlns:w16sdtfl="http://schemas.microsoft.com/office/word/2024/wordml/sdtformatlock" xmlns:w16se="http://schemas.microsoft.com/office/word/2015/wordml/symex" mc:Ignorable="w14 w15 w16se w16cid w16 w16cex w16sdtdh w16sdtfl w16du">
   <w:docDefaults>
     <w:rPrDefault>
       <w:rPr>
@@ -11832,19 +12190,142 @@
 </file>
 
 <file path=customXml/item1.xml><?xml version="1.0" encoding="utf-8"?>
-<b:Sources xmlns:b="http://schemas.openxmlformats.org/officeDocument/2006/bibliography" xmlns="http://schemas.openxmlformats.org/officeDocument/2006/bibliography" SelectedStyle="\APASixthEditionOfficeOnline.xsl" StyleName="APA" Version="6"/>
+<p:properties xmlns:p="http://schemas.microsoft.com/office/2006/metadata/properties" xmlns:xsi="http://www.w3.org/2001/XMLSchema-instance" xmlns:pc="http://schemas.microsoft.com/office/infopath/2007/PartnerControls">
+  <documentManagement>
+    <LocLastLocAttemptVersionTypeLookup xmlns="4873beb7-5857-4685-be1f-d57550cc96cc" xsi:nil="true"/>
+    <MarketSpecific xmlns="4873beb7-5857-4685-be1f-d57550cc96cc">false</MarketSpecific>
+    <ApprovalStatus xmlns="4873beb7-5857-4685-be1f-d57550cc96cc">InProgress</ApprovalStatus>
+    <LocComments xmlns="4873beb7-5857-4685-be1f-d57550cc96cc" xsi:nil="true"/>
+    <DirectSourceMarket xmlns="4873beb7-5857-4685-be1f-d57550cc96cc" xsi:nil="true"/>
+    <LocPublishedLinkedAssetsLookup xmlns="4873beb7-5857-4685-be1f-d57550cc96cc" xsi:nil="true"/>
+    <ThumbnailAssetId xmlns="4873beb7-5857-4685-be1f-d57550cc96cc" xsi:nil="true"/>
+    <PrimaryImageGen xmlns="4873beb7-5857-4685-be1f-d57550cc96cc">true</PrimaryImageGen>
+    <LegacyData xmlns="4873beb7-5857-4685-be1f-d57550cc96cc" xsi:nil="true"/>
+    <LocNewPublishedVersionLookup xmlns="4873beb7-5857-4685-be1f-d57550cc96cc" xsi:nil="true"/>
+    <NumericId xmlns="4873beb7-5857-4685-be1f-d57550cc96cc">102787001</NumericId>
+    <TPFriendlyName xmlns="4873beb7-5857-4685-be1f-d57550cc96cc" xsi:nil="true"/>
+    <LocOverallPublishStatusLookup xmlns="4873beb7-5857-4685-be1f-d57550cc96cc" xsi:nil="true"/>
+    <LocRecommendedHandoff xmlns="4873beb7-5857-4685-be1f-d57550cc96cc" xsi:nil="true"/>
+    <BlockPublish xmlns="4873beb7-5857-4685-be1f-d57550cc96cc">false</BlockPublish>
+    <BusinessGroup xmlns="4873beb7-5857-4685-be1f-d57550cc96cc" xsi:nil="true"/>
+    <OpenTemplate xmlns="4873beb7-5857-4685-be1f-d57550cc96cc">true</OpenTemplate>
+    <SourceTitle xmlns="4873beb7-5857-4685-be1f-d57550cc96cc" xsi:nil="true"/>
+    <LocOverallLocStatusLookup xmlns="4873beb7-5857-4685-be1f-d57550cc96cc" xsi:nil="true"/>
+    <APEditor xmlns="4873beb7-5857-4685-be1f-d57550cc96cc">
+      <UserInfo>
+        <DisplayName/>
+        <AccountId xsi:nil="true"/>
+        <AccountType/>
+      </UserInfo>
+    </APEditor>
+    <UALocComments xmlns="4873beb7-5857-4685-be1f-d57550cc96cc" xsi:nil="true"/>
+    <IntlLangReviewDate xmlns="4873beb7-5857-4685-be1f-d57550cc96cc" xsi:nil="true"/>
+    <PublishStatusLookup xmlns="4873beb7-5857-4685-be1f-d57550cc96cc">
+      <Value>1343188</Value>
+    </PublishStatusLookup>
+    <ParentAssetId xmlns="4873beb7-5857-4685-be1f-d57550cc96cc" xsi:nil="true"/>
+    <FeatureTagsTaxHTField0 xmlns="4873beb7-5857-4685-be1f-d57550cc96cc">
+      <Terms xmlns="http://schemas.microsoft.com/office/infopath/2007/PartnerControls"/>
+    </FeatureTagsTaxHTField0>
+    <MachineTranslated xmlns="4873beb7-5857-4685-be1f-d57550cc96cc">false</MachineTranslated>
+    <Providers xmlns="4873beb7-5857-4685-be1f-d57550cc96cc" xsi:nil="true"/>
+    <OriginalSourceMarket xmlns="4873beb7-5857-4685-be1f-d57550cc96cc" xsi:nil="true"/>
+    <APDescription xmlns="4873beb7-5857-4685-be1f-d57550cc96cc" xsi:nil="true"/>
+    <ContentItem xmlns="4873beb7-5857-4685-be1f-d57550cc96cc" xsi:nil="true"/>
+    <ClipArtFilename xmlns="4873beb7-5857-4685-be1f-d57550cc96cc" xsi:nil="true"/>
+    <TPInstallLocation xmlns="4873beb7-5857-4685-be1f-d57550cc96cc" xsi:nil="true"/>
+    <TimesCloned xmlns="4873beb7-5857-4685-be1f-d57550cc96cc" xsi:nil="true"/>
+    <PublishTargets xmlns="4873beb7-5857-4685-be1f-d57550cc96cc">OfficeOnlineVNext</PublishTargets>
+    <AcquiredFrom xmlns="4873beb7-5857-4685-be1f-d57550cc96cc">Internal MS</AcquiredFrom>
+    <AssetStart xmlns="4873beb7-5857-4685-be1f-d57550cc96cc">2011-11-23T17:29:00+00:00</AssetStart>
+    <FriendlyTitle xmlns="4873beb7-5857-4685-be1f-d57550cc96cc" xsi:nil="true"/>
+    <Provider xmlns="4873beb7-5857-4685-be1f-d57550cc96cc" xsi:nil="true"/>
+    <LastHandOff xmlns="4873beb7-5857-4685-be1f-d57550cc96cc" xsi:nil="true"/>
+    <TPClientViewer xmlns="4873beb7-5857-4685-be1f-d57550cc96cc" xsi:nil="true"/>
+    <TemplateStatus xmlns="4873beb7-5857-4685-be1f-d57550cc96cc">Complete</TemplateStatus>
+    <Downloads xmlns="4873beb7-5857-4685-be1f-d57550cc96cc">0</Downloads>
+    <OOCacheId xmlns="4873beb7-5857-4685-be1f-d57550cc96cc" xsi:nil="true"/>
+    <IsDeleted xmlns="4873beb7-5857-4685-be1f-d57550cc96cc">false</IsDeleted>
+    <LocPublishedDependentAssetsLookup xmlns="4873beb7-5857-4685-be1f-d57550cc96cc" xsi:nil="true"/>
+    <AssetExpire xmlns="4873beb7-5857-4685-be1f-d57550cc96cc">2029-05-12T07:00:00+00:00</AssetExpire>
+    <CSXSubmissionMarket xmlns="4873beb7-5857-4685-be1f-d57550cc96cc" xsi:nil="true"/>
+    <DSATActionTaken xmlns="4873beb7-5857-4685-be1f-d57550cc96cc" xsi:nil="true"/>
+    <SubmitterId xmlns="4873beb7-5857-4685-be1f-d57550cc96cc" xsi:nil="true"/>
+    <EditorialTags xmlns="4873beb7-5857-4685-be1f-d57550cc96cc" xsi:nil="true"/>
+    <TPExecutable xmlns="4873beb7-5857-4685-be1f-d57550cc96cc" xsi:nil="true"/>
+    <CSXSubmissionDate xmlns="4873beb7-5857-4685-be1f-d57550cc96cc" xsi:nil="true"/>
+    <CSXUpdate xmlns="4873beb7-5857-4685-be1f-d57550cc96cc">false</CSXUpdate>
+    <AssetType xmlns="4873beb7-5857-4685-be1f-d57550cc96cc">TP</AssetType>
+    <ApprovalLog xmlns="4873beb7-5857-4685-be1f-d57550cc96cc" xsi:nil="true"/>
+    <BugNumber xmlns="4873beb7-5857-4685-be1f-d57550cc96cc" xsi:nil="true"/>
+    <OriginAsset xmlns="4873beb7-5857-4685-be1f-d57550cc96cc" xsi:nil="true"/>
+    <TPComponent xmlns="4873beb7-5857-4685-be1f-d57550cc96cc" xsi:nil="true"/>
+    <Milestone xmlns="4873beb7-5857-4685-be1f-d57550cc96cc" xsi:nil="true"/>
+    <RecommendationsModifier xmlns="4873beb7-5857-4685-be1f-d57550cc96cc" xsi:nil="true"/>
+    <AssetId xmlns="4873beb7-5857-4685-be1f-d57550cc96cc">TP102787001</AssetId>
+    <PolicheckWords xmlns="4873beb7-5857-4685-be1f-d57550cc96cc" xsi:nil="true"/>
+    <TPLaunchHelpLink xmlns="4873beb7-5857-4685-be1f-d57550cc96cc" xsi:nil="true"/>
+    <IntlLocPriority xmlns="4873beb7-5857-4685-be1f-d57550cc96cc" xsi:nil="true"/>
+    <TPApplication xmlns="4873beb7-5857-4685-be1f-d57550cc96cc" xsi:nil="true"/>
+    <IntlLangReviewer xmlns="4873beb7-5857-4685-be1f-d57550cc96cc" xsi:nil="true"/>
+    <HandoffToMSDN xmlns="4873beb7-5857-4685-be1f-d57550cc96cc" xsi:nil="true"/>
+    <PlannedPubDate xmlns="4873beb7-5857-4685-be1f-d57550cc96cc" xsi:nil="true"/>
+    <CrawlForDependencies xmlns="4873beb7-5857-4685-be1f-d57550cc96cc">false</CrawlForDependencies>
+    <LocLastLocAttemptVersionLookup xmlns="4873beb7-5857-4685-be1f-d57550cc96cc">693888</LocLastLocAttemptVersionLookup>
+    <LocProcessedForHandoffsLookup xmlns="4873beb7-5857-4685-be1f-d57550cc96cc" xsi:nil="true"/>
+    <TrustLevel xmlns="4873beb7-5857-4685-be1f-d57550cc96cc">1 Microsoft Managed Content</TrustLevel>
+    <CampaignTagsTaxHTField0 xmlns="4873beb7-5857-4685-be1f-d57550cc96cc">
+      <Terms xmlns="http://schemas.microsoft.com/office/infopath/2007/PartnerControls"/>
+    </CampaignTagsTaxHTField0>
+    <TPNamespace xmlns="4873beb7-5857-4685-be1f-d57550cc96cc" xsi:nil="true"/>
+    <LocOverallPreviewStatusLookup xmlns="4873beb7-5857-4685-be1f-d57550cc96cc" xsi:nil="true"/>
+    <TaxCatchAll xmlns="4873beb7-5857-4685-be1f-d57550cc96cc"/>
+    <IsSearchable xmlns="4873beb7-5857-4685-be1f-d57550cc96cc">false</IsSearchable>
+    <TemplateTemplateType xmlns="4873beb7-5857-4685-be1f-d57550cc96cc">Word Document Template</TemplateTemplateType>
+    <Markets xmlns="4873beb7-5857-4685-be1f-d57550cc96cc"/>
+    <IntlLangReview xmlns="4873beb7-5857-4685-be1f-d57550cc96cc" xsi:nil="true"/>
+    <UAProjectedTotalWords xmlns="4873beb7-5857-4685-be1f-d57550cc96cc" xsi:nil="true"/>
+    <OutputCachingOn xmlns="4873beb7-5857-4685-be1f-d57550cc96cc">false</OutputCachingOn>
+    <AverageRating xmlns="4873beb7-5857-4685-be1f-d57550cc96cc" xsi:nil="true"/>
+    <LocMarketGroupTiers2 xmlns="4873beb7-5857-4685-be1f-d57550cc96cc" xsi:nil="true"/>
+    <APAuthor xmlns="4873beb7-5857-4685-be1f-d57550cc96cc">
+      <UserInfo>
+        <DisplayName>REDMOND\v-namall</DisplayName>
+        <AccountId>978</AccountId>
+        <AccountType/>
+      </UserInfo>
+    </APAuthor>
+    <TPCommandLine xmlns="4873beb7-5857-4685-be1f-d57550cc96cc" xsi:nil="true"/>
+    <LocManualTestRequired xmlns="4873beb7-5857-4685-be1f-d57550cc96cc">false</LocManualTestRequired>
+    <TPAppVersion xmlns="4873beb7-5857-4685-be1f-d57550cc96cc" xsi:nil="true"/>
+    <EditorialStatus xmlns="4873beb7-5857-4685-be1f-d57550cc96cc">Complete</EditorialStatus>
+    <LocProcessedForMarketsLookup xmlns="4873beb7-5857-4685-be1f-d57550cc96cc" xsi:nil="true"/>
+    <LastModifiedDateTime xmlns="4873beb7-5857-4685-be1f-d57550cc96cc" xsi:nil="true"/>
+    <TPLaunchHelpLinkType xmlns="4873beb7-5857-4685-be1f-d57550cc96cc">Template</TPLaunchHelpLinkType>
+    <ScenarioTagsTaxHTField0 xmlns="4873beb7-5857-4685-be1f-d57550cc96cc">
+      <Terms xmlns="http://schemas.microsoft.com/office/infopath/2007/PartnerControls"/>
+    </ScenarioTagsTaxHTField0>
+    <OriginalRelease xmlns="4873beb7-5857-4685-be1f-d57550cc96cc">14</OriginalRelease>
+    <LocalizationTagsTaxHTField0 xmlns="4873beb7-5857-4685-be1f-d57550cc96cc">
+      <Terms xmlns="http://schemas.microsoft.com/office/infopath/2007/PartnerControls"/>
+    </LocalizationTagsTaxHTField0>
+    <Manager xmlns="4873beb7-5857-4685-be1f-d57550cc96cc" xsi:nil="true"/>
+    <UALocRecommendation xmlns="4873beb7-5857-4685-be1f-d57550cc96cc">Localize</UALocRecommendation>
+    <LocOverallHandbackStatusLookup xmlns="4873beb7-5857-4685-be1f-d57550cc96cc" xsi:nil="true"/>
+    <ArtSampleDocs xmlns="4873beb7-5857-4685-be1f-d57550cc96cc" xsi:nil="true"/>
+    <UACurrentWords xmlns="4873beb7-5857-4685-be1f-d57550cc96cc" xsi:nil="true"/>
+    <ShowIn xmlns="4873beb7-5857-4685-be1f-d57550cc96cc">Show everywhere</ShowIn>
+    <CSXHash xmlns="4873beb7-5857-4685-be1f-d57550cc96cc" xsi:nil="true"/>
+    <VoteCount xmlns="4873beb7-5857-4685-be1f-d57550cc96cc" xsi:nil="true"/>
+    <InternalTagsTaxHTField0 xmlns="4873beb7-5857-4685-be1f-d57550cc96cc">
+      <Terms xmlns="http://schemas.microsoft.com/office/infopath/2007/PartnerControls"/>
+    </InternalTagsTaxHTField0>
+    <UANotes xmlns="4873beb7-5857-4685-be1f-d57550cc96cc" xsi:nil="true"/>
+  </documentManagement>
+</p:properties>
 </file>
 
 <file path=customXml/item2.xml><?xml version="1.0" encoding="utf-8"?>
-<?mso-contentType ?>
-<FormTemplates xmlns="http://schemas.microsoft.com/sharepoint/v3/contenttype/forms">
-  <Display>DocumentLibraryForm</Display>
-  <Edit>AssetEditForm</Edit>
-  <New>DocumentLibraryForm</New>
-</FormTemplates>
-</file>
-
-<file path=customXml/item3.xml><?xml version="1.0" encoding="utf-8"?>
 <ct:contentTypeSchema xmlns:ct="http://schemas.microsoft.com/office/2006/metadata/contentType" xmlns:ma="http://schemas.microsoft.com/office/2006/metadata/properties/metaAttributes" ct:_="" ma:_="" ma:contentTypeName="TemplateFile" ma:contentTypeID="0x0101006EDDDB5EE6D98C44930B742096920B300400F5B6D36B3EF94B4E9A635CDF2A18F5B8" ma:contentTypeVersion="72" ma:contentTypeDescription="Create a new document." ma:contentTypeScope="" ma:versionID="a23e56308344d904b51738559c3d67c9">
   <xsd:schema xmlns:xsd="http://www.w3.org/2001/XMLSchema" xmlns:xs="http://www.w3.org/2001/XMLSchema" xmlns:p="http://schemas.microsoft.com/office/2006/metadata/properties" xmlns:ns2="4873beb7-5857-4685-be1f-d57550cc96cc" targetNamespace="http://schemas.microsoft.com/office/2006/metadata/properties" ma:root="true" ma:fieldsID="cd0908cc4600e77bf5da051303e00c8d" ns2:_="">
     <xsd:import namespace="4873beb7-5857-4685-be1f-d57550cc96cc"/>
@@ -12884,159 +13365,30 @@
 </ct:contentTypeSchema>
 </file>
 
+<file path=customXml/item3.xml><?xml version="1.0" encoding="utf-8"?>
+<?mso-contentType ?>
+<FormTemplates xmlns="http://schemas.microsoft.com/sharepoint/v3/contenttype/forms">
+  <Display>DocumentLibraryForm</Display>
+  <Edit>AssetEditForm</Edit>
+  <New>DocumentLibraryForm</New>
+</FormTemplates>
+</file>
+
 <file path=customXml/item4.xml><?xml version="1.0" encoding="utf-8"?>
-<p:properties xmlns:p="http://schemas.microsoft.com/office/2006/metadata/properties" xmlns:xsi="http://www.w3.org/2001/XMLSchema-instance" xmlns:pc="http://schemas.microsoft.com/office/infopath/2007/PartnerControls">
-  <documentManagement>
-    <LocLastLocAttemptVersionTypeLookup xmlns="4873beb7-5857-4685-be1f-d57550cc96cc" xsi:nil="true"/>
-    <MarketSpecific xmlns="4873beb7-5857-4685-be1f-d57550cc96cc">false</MarketSpecific>
-    <ApprovalStatus xmlns="4873beb7-5857-4685-be1f-d57550cc96cc">InProgress</ApprovalStatus>
-    <LocComments xmlns="4873beb7-5857-4685-be1f-d57550cc96cc" xsi:nil="true"/>
-    <DirectSourceMarket xmlns="4873beb7-5857-4685-be1f-d57550cc96cc" xsi:nil="true"/>
-    <LocPublishedLinkedAssetsLookup xmlns="4873beb7-5857-4685-be1f-d57550cc96cc" xsi:nil="true"/>
-    <ThumbnailAssetId xmlns="4873beb7-5857-4685-be1f-d57550cc96cc" xsi:nil="true"/>
-    <PrimaryImageGen xmlns="4873beb7-5857-4685-be1f-d57550cc96cc">true</PrimaryImageGen>
-    <LegacyData xmlns="4873beb7-5857-4685-be1f-d57550cc96cc" xsi:nil="true"/>
-    <LocNewPublishedVersionLookup xmlns="4873beb7-5857-4685-be1f-d57550cc96cc" xsi:nil="true"/>
-    <NumericId xmlns="4873beb7-5857-4685-be1f-d57550cc96cc">102787001</NumericId>
-    <TPFriendlyName xmlns="4873beb7-5857-4685-be1f-d57550cc96cc" xsi:nil="true"/>
-    <LocOverallPublishStatusLookup xmlns="4873beb7-5857-4685-be1f-d57550cc96cc" xsi:nil="true"/>
-    <LocRecommendedHandoff xmlns="4873beb7-5857-4685-be1f-d57550cc96cc" xsi:nil="true"/>
-    <BlockPublish xmlns="4873beb7-5857-4685-be1f-d57550cc96cc">false</BlockPublish>
-    <BusinessGroup xmlns="4873beb7-5857-4685-be1f-d57550cc96cc" xsi:nil="true"/>
-    <OpenTemplate xmlns="4873beb7-5857-4685-be1f-d57550cc96cc">true</OpenTemplate>
-    <SourceTitle xmlns="4873beb7-5857-4685-be1f-d57550cc96cc" xsi:nil="true"/>
-    <LocOverallLocStatusLookup xmlns="4873beb7-5857-4685-be1f-d57550cc96cc" xsi:nil="true"/>
-    <APEditor xmlns="4873beb7-5857-4685-be1f-d57550cc96cc">
-      <UserInfo>
-        <DisplayName/>
-        <AccountId xsi:nil="true"/>
-        <AccountType/>
-      </UserInfo>
-    </APEditor>
-    <UALocComments xmlns="4873beb7-5857-4685-be1f-d57550cc96cc" xsi:nil="true"/>
-    <IntlLangReviewDate xmlns="4873beb7-5857-4685-be1f-d57550cc96cc" xsi:nil="true"/>
-    <PublishStatusLookup xmlns="4873beb7-5857-4685-be1f-d57550cc96cc">
-      <Value>1343188</Value>
-    </PublishStatusLookup>
-    <ParentAssetId xmlns="4873beb7-5857-4685-be1f-d57550cc96cc" xsi:nil="true"/>
-    <FeatureTagsTaxHTField0 xmlns="4873beb7-5857-4685-be1f-d57550cc96cc">
-      <Terms xmlns="http://schemas.microsoft.com/office/infopath/2007/PartnerControls"/>
-    </FeatureTagsTaxHTField0>
-    <MachineTranslated xmlns="4873beb7-5857-4685-be1f-d57550cc96cc">false</MachineTranslated>
-    <Providers xmlns="4873beb7-5857-4685-be1f-d57550cc96cc" xsi:nil="true"/>
-    <OriginalSourceMarket xmlns="4873beb7-5857-4685-be1f-d57550cc96cc" xsi:nil="true"/>
-    <APDescription xmlns="4873beb7-5857-4685-be1f-d57550cc96cc" xsi:nil="true"/>
-    <ContentItem xmlns="4873beb7-5857-4685-be1f-d57550cc96cc" xsi:nil="true"/>
-    <ClipArtFilename xmlns="4873beb7-5857-4685-be1f-d57550cc96cc" xsi:nil="true"/>
-    <TPInstallLocation xmlns="4873beb7-5857-4685-be1f-d57550cc96cc" xsi:nil="true"/>
-    <TimesCloned xmlns="4873beb7-5857-4685-be1f-d57550cc96cc" xsi:nil="true"/>
-    <PublishTargets xmlns="4873beb7-5857-4685-be1f-d57550cc96cc">OfficeOnlineVNext</PublishTargets>
-    <AcquiredFrom xmlns="4873beb7-5857-4685-be1f-d57550cc96cc">Internal MS</AcquiredFrom>
-    <AssetStart xmlns="4873beb7-5857-4685-be1f-d57550cc96cc">2011-11-23T17:29:00+00:00</AssetStart>
-    <FriendlyTitle xmlns="4873beb7-5857-4685-be1f-d57550cc96cc" xsi:nil="true"/>
-    <Provider xmlns="4873beb7-5857-4685-be1f-d57550cc96cc" xsi:nil="true"/>
-    <LastHandOff xmlns="4873beb7-5857-4685-be1f-d57550cc96cc" xsi:nil="true"/>
-    <TPClientViewer xmlns="4873beb7-5857-4685-be1f-d57550cc96cc" xsi:nil="true"/>
-    <TemplateStatus xmlns="4873beb7-5857-4685-be1f-d57550cc96cc">Complete</TemplateStatus>
-    <Downloads xmlns="4873beb7-5857-4685-be1f-d57550cc96cc">0</Downloads>
-    <OOCacheId xmlns="4873beb7-5857-4685-be1f-d57550cc96cc" xsi:nil="true"/>
-    <IsDeleted xmlns="4873beb7-5857-4685-be1f-d57550cc96cc">false</IsDeleted>
-    <LocPublishedDependentAssetsLookup xmlns="4873beb7-5857-4685-be1f-d57550cc96cc" xsi:nil="true"/>
-    <AssetExpire xmlns="4873beb7-5857-4685-be1f-d57550cc96cc">2029-05-12T07:00:00+00:00</AssetExpire>
-    <CSXSubmissionMarket xmlns="4873beb7-5857-4685-be1f-d57550cc96cc" xsi:nil="true"/>
-    <DSATActionTaken xmlns="4873beb7-5857-4685-be1f-d57550cc96cc" xsi:nil="true"/>
-    <SubmitterId xmlns="4873beb7-5857-4685-be1f-d57550cc96cc" xsi:nil="true"/>
-    <EditorialTags xmlns="4873beb7-5857-4685-be1f-d57550cc96cc" xsi:nil="true"/>
-    <TPExecutable xmlns="4873beb7-5857-4685-be1f-d57550cc96cc" xsi:nil="true"/>
-    <CSXSubmissionDate xmlns="4873beb7-5857-4685-be1f-d57550cc96cc" xsi:nil="true"/>
-    <CSXUpdate xmlns="4873beb7-5857-4685-be1f-d57550cc96cc">false</CSXUpdate>
-    <AssetType xmlns="4873beb7-5857-4685-be1f-d57550cc96cc">TP</AssetType>
-    <ApprovalLog xmlns="4873beb7-5857-4685-be1f-d57550cc96cc" xsi:nil="true"/>
-    <BugNumber xmlns="4873beb7-5857-4685-be1f-d57550cc96cc" xsi:nil="true"/>
-    <OriginAsset xmlns="4873beb7-5857-4685-be1f-d57550cc96cc" xsi:nil="true"/>
-    <TPComponent xmlns="4873beb7-5857-4685-be1f-d57550cc96cc" xsi:nil="true"/>
-    <Milestone xmlns="4873beb7-5857-4685-be1f-d57550cc96cc" xsi:nil="true"/>
-    <RecommendationsModifier xmlns="4873beb7-5857-4685-be1f-d57550cc96cc" xsi:nil="true"/>
-    <AssetId xmlns="4873beb7-5857-4685-be1f-d57550cc96cc">TP102787001</AssetId>
-    <PolicheckWords xmlns="4873beb7-5857-4685-be1f-d57550cc96cc" xsi:nil="true"/>
-    <TPLaunchHelpLink xmlns="4873beb7-5857-4685-be1f-d57550cc96cc" xsi:nil="true"/>
-    <IntlLocPriority xmlns="4873beb7-5857-4685-be1f-d57550cc96cc" xsi:nil="true"/>
-    <TPApplication xmlns="4873beb7-5857-4685-be1f-d57550cc96cc" xsi:nil="true"/>
-    <IntlLangReviewer xmlns="4873beb7-5857-4685-be1f-d57550cc96cc" xsi:nil="true"/>
-    <HandoffToMSDN xmlns="4873beb7-5857-4685-be1f-d57550cc96cc" xsi:nil="true"/>
-    <PlannedPubDate xmlns="4873beb7-5857-4685-be1f-d57550cc96cc" xsi:nil="true"/>
-    <CrawlForDependencies xmlns="4873beb7-5857-4685-be1f-d57550cc96cc">false</CrawlForDependencies>
-    <LocLastLocAttemptVersionLookup xmlns="4873beb7-5857-4685-be1f-d57550cc96cc">693888</LocLastLocAttemptVersionLookup>
-    <LocProcessedForHandoffsLookup xmlns="4873beb7-5857-4685-be1f-d57550cc96cc" xsi:nil="true"/>
-    <TrustLevel xmlns="4873beb7-5857-4685-be1f-d57550cc96cc">1 Microsoft Managed Content</TrustLevel>
-    <CampaignTagsTaxHTField0 xmlns="4873beb7-5857-4685-be1f-d57550cc96cc">
-      <Terms xmlns="http://schemas.microsoft.com/office/infopath/2007/PartnerControls"/>
-    </CampaignTagsTaxHTField0>
-    <TPNamespace xmlns="4873beb7-5857-4685-be1f-d57550cc96cc" xsi:nil="true"/>
-    <LocOverallPreviewStatusLookup xmlns="4873beb7-5857-4685-be1f-d57550cc96cc" xsi:nil="true"/>
-    <TaxCatchAll xmlns="4873beb7-5857-4685-be1f-d57550cc96cc"/>
-    <IsSearchable xmlns="4873beb7-5857-4685-be1f-d57550cc96cc">false</IsSearchable>
-    <TemplateTemplateType xmlns="4873beb7-5857-4685-be1f-d57550cc96cc">Word Document Template</TemplateTemplateType>
-    <Markets xmlns="4873beb7-5857-4685-be1f-d57550cc96cc"/>
-    <IntlLangReview xmlns="4873beb7-5857-4685-be1f-d57550cc96cc" xsi:nil="true"/>
-    <UAProjectedTotalWords xmlns="4873beb7-5857-4685-be1f-d57550cc96cc" xsi:nil="true"/>
-    <OutputCachingOn xmlns="4873beb7-5857-4685-be1f-d57550cc96cc">false</OutputCachingOn>
-    <AverageRating xmlns="4873beb7-5857-4685-be1f-d57550cc96cc" xsi:nil="true"/>
-    <LocMarketGroupTiers2 xmlns="4873beb7-5857-4685-be1f-d57550cc96cc" xsi:nil="true"/>
-    <APAuthor xmlns="4873beb7-5857-4685-be1f-d57550cc96cc">
-      <UserInfo>
-        <DisplayName>REDMOND\v-namall</DisplayName>
-        <AccountId>978</AccountId>
-        <AccountType/>
-      </UserInfo>
-    </APAuthor>
-    <TPCommandLine xmlns="4873beb7-5857-4685-be1f-d57550cc96cc" xsi:nil="true"/>
-    <LocManualTestRequired xmlns="4873beb7-5857-4685-be1f-d57550cc96cc">false</LocManualTestRequired>
-    <TPAppVersion xmlns="4873beb7-5857-4685-be1f-d57550cc96cc" xsi:nil="true"/>
-    <EditorialStatus xmlns="4873beb7-5857-4685-be1f-d57550cc96cc">Complete</EditorialStatus>
-    <LocProcessedForMarketsLookup xmlns="4873beb7-5857-4685-be1f-d57550cc96cc" xsi:nil="true"/>
-    <LastModifiedDateTime xmlns="4873beb7-5857-4685-be1f-d57550cc96cc" xsi:nil="true"/>
-    <TPLaunchHelpLinkType xmlns="4873beb7-5857-4685-be1f-d57550cc96cc">Template</TPLaunchHelpLinkType>
-    <ScenarioTagsTaxHTField0 xmlns="4873beb7-5857-4685-be1f-d57550cc96cc">
-      <Terms xmlns="http://schemas.microsoft.com/office/infopath/2007/PartnerControls"/>
-    </ScenarioTagsTaxHTField0>
-    <OriginalRelease xmlns="4873beb7-5857-4685-be1f-d57550cc96cc">14</OriginalRelease>
-    <LocalizationTagsTaxHTField0 xmlns="4873beb7-5857-4685-be1f-d57550cc96cc">
-      <Terms xmlns="http://schemas.microsoft.com/office/infopath/2007/PartnerControls"/>
-    </LocalizationTagsTaxHTField0>
-    <Manager xmlns="4873beb7-5857-4685-be1f-d57550cc96cc" xsi:nil="true"/>
-    <UALocRecommendation xmlns="4873beb7-5857-4685-be1f-d57550cc96cc">Localize</UALocRecommendation>
-    <LocOverallHandbackStatusLookup xmlns="4873beb7-5857-4685-be1f-d57550cc96cc" xsi:nil="true"/>
-    <ArtSampleDocs xmlns="4873beb7-5857-4685-be1f-d57550cc96cc" xsi:nil="true"/>
-    <UACurrentWords xmlns="4873beb7-5857-4685-be1f-d57550cc96cc" xsi:nil="true"/>
-    <ShowIn xmlns="4873beb7-5857-4685-be1f-d57550cc96cc">Show everywhere</ShowIn>
-    <CSXHash xmlns="4873beb7-5857-4685-be1f-d57550cc96cc" xsi:nil="true"/>
-    <VoteCount xmlns="4873beb7-5857-4685-be1f-d57550cc96cc" xsi:nil="true"/>
-    <InternalTagsTaxHTField0 xmlns="4873beb7-5857-4685-be1f-d57550cc96cc">
-      <Terms xmlns="http://schemas.microsoft.com/office/infopath/2007/PartnerControls"/>
-    </InternalTagsTaxHTField0>
-    <UANotes xmlns="4873beb7-5857-4685-be1f-d57550cc96cc" xsi:nil="true"/>
-  </documentManagement>
-</p:properties>
+<b:Sources xmlns:b="http://schemas.openxmlformats.org/officeDocument/2006/bibliography" xmlns="http://schemas.openxmlformats.org/officeDocument/2006/bibliography" SelectedStyle="\APASixthEditionOfficeOnline.xsl" StyleName="APA" Version="6"/>
 </file>
 
 <file path=customXml/itemProps1.xml><?xml version="1.0" encoding="utf-8"?>
-<ds:datastoreItem xmlns:ds="http://schemas.openxmlformats.org/officeDocument/2006/customXml" ds:itemID="{48A8B710-3633-4224-912E-B155FC525991}">
+<ds:datastoreItem xmlns:ds="http://schemas.openxmlformats.org/officeDocument/2006/customXml" ds:itemID="{7FBDB1CC-CEFB-4E46-8174-1F0AA0D30B24}">
   <ds:schemaRefs>
-    <ds:schemaRef ds:uri="http://schemas.openxmlformats.org/officeDocument/2006/bibliography"/>
+    <ds:schemaRef ds:uri="http://schemas.microsoft.com/office/2006/metadata/properties"/>
+    <ds:schemaRef ds:uri="http://schemas.microsoft.com/office/infopath/2007/PartnerControls"/>
+    <ds:schemaRef ds:uri="4873beb7-5857-4685-be1f-d57550cc96cc"/>
   </ds:schemaRefs>
 </ds:datastoreItem>
 </file>
 
 <file path=customXml/itemProps2.xml><?xml version="1.0" encoding="utf-8"?>
-<ds:datastoreItem xmlns:ds="http://schemas.openxmlformats.org/officeDocument/2006/customXml" ds:itemID="{C01C3C56-10DB-49F7-B061-44D8728D078A}">
-  <ds:schemaRefs>
-    <ds:schemaRef ds:uri="http://schemas.microsoft.com/sharepoint/v3/contenttype/forms"/>
-  </ds:schemaRefs>
-</ds:datastoreItem>
-</file>
-
-<file path=customXml/itemProps3.xml><?xml version="1.0" encoding="utf-8"?>
 <ds:datastoreItem xmlns:ds="http://schemas.openxmlformats.org/officeDocument/2006/customXml" ds:itemID="{4B3A7E92-E05A-4924-9E8A-9F6659E5855B}">
   <ds:schemaRefs>
     <ds:schemaRef ds:uri="http://schemas.microsoft.com/office/2006/metadata/contentType"/>
@@ -13054,12 +13406,18 @@
 </ds:datastoreItem>
 </file>
 
+<file path=customXml/itemProps3.xml><?xml version="1.0" encoding="utf-8"?>
+<ds:datastoreItem xmlns:ds="http://schemas.openxmlformats.org/officeDocument/2006/customXml" ds:itemID="{C01C3C56-10DB-49F7-B061-44D8728D078A}">
+  <ds:schemaRefs>
+    <ds:schemaRef ds:uri="http://schemas.microsoft.com/sharepoint/v3/contenttype/forms"/>
+  </ds:schemaRefs>
+</ds:datastoreItem>
+</file>
+
 <file path=customXml/itemProps4.xml><?xml version="1.0" encoding="utf-8"?>
-<ds:datastoreItem xmlns:ds="http://schemas.openxmlformats.org/officeDocument/2006/customXml" ds:itemID="{7FBDB1CC-CEFB-4E46-8174-1F0AA0D30B24}">
+<ds:datastoreItem xmlns:ds="http://schemas.openxmlformats.org/officeDocument/2006/customXml" ds:itemID="{48A8B710-3633-4224-912E-B155FC525991}">
   <ds:schemaRefs>
-    <ds:schemaRef ds:uri="http://schemas.microsoft.com/office/2006/metadata/properties"/>
-    <ds:schemaRef ds:uri="http://schemas.microsoft.com/office/infopath/2007/PartnerControls"/>
-    <ds:schemaRef ds:uri="4873beb7-5857-4685-be1f-d57550cc96cc"/>
+    <ds:schemaRef ds:uri="http://schemas.openxmlformats.org/officeDocument/2006/bibliography"/>
   </ds:schemaRefs>
 </ds:datastoreItem>
 </file>
</xml_diff>